<commit_message>
Modificacao de termos usados nas entrevistas e alinhamento do referencial teorico com as entrevistas
</commit_message>
<xml_diff>
--- a/documentation/finais/entrevistas_final.docx
+++ b/documentation/finais/entrevistas_final.docx
@@ -403,7 +403,27 @@
                 <w:szCs w:val="24"/>
                 <w:lang w:eastAsia="pt-BR"/>
               </w:rPr>
-              <w:t>são definidas de forma a ajudar tanto os contratantes como a empresa.  Os pagamentos precisam ser feitos até o 5º dia útil de cada mês, pois assim a empresa tem um controle das entradas, e facilita para o usuário, pois a maioria das pessoas recebe o salário até o esse dia.</w:t>
+              <w:t xml:space="preserve">são definidas de </w:t>
+            </w:r>
+            <w:r>
+              <w:rPr>
+                <w:rFonts w:ascii="Arial" w:eastAsia="Times New Roman" w:hAnsi="Arial" w:cs="Arial"/>
+                <w:color w:val="333333"/>
+                <w:sz w:val="24"/>
+                <w:szCs w:val="24"/>
+                <w:lang w:eastAsia="pt-BR"/>
+              </w:rPr>
+              <w:t>maneira</w:t>
+            </w:r>
+            <w:r>
+              <w:rPr>
+                <w:rFonts w:ascii="Arial" w:eastAsia="Times New Roman" w:hAnsi="Arial" w:cs="Arial"/>
+                <w:color w:val="333333"/>
+                <w:sz w:val="24"/>
+                <w:szCs w:val="24"/>
+                <w:lang w:eastAsia="pt-BR"/>
+              </w:rPr>
+              <w:t xml:space="preserve"> a ajudar tanto os contratantes como a empresa.  Os pagamentos precisam ser feitos até o 5º dia útil de cada mês, pois assim a empresa tem um controle das entradas, e facilita para o usuário, pois a maioria das pessoas recebe o salário até o esse dia.</w:t>
             </w:r>
           </w:p>
           <w:p>
@@ -938,7 +958,27 @@
                 <w:szCs w:val="24"/>
                 <w:lang w:eastAsia="pt-BR"/>
               </w:rPr>
-              <w:t>O preço é cobrado baseado no custo total da viagem (gasto + lucro). Dessa o valor total é dividido pela quantidade de alunos contratantes. Em caso de turismo e empresa, é cobrado o custo total da pessoa ou empresa que fechou o contrato.</w:t>
+              <w:t xml:space="preserve">O preço é cobrado baseado no custo total da viagem (gasto + lucro). </w:t>
+            </w:r>
+            <w:r>
+              <w:rPr>
+                <w:rFonts w:ascii="Arial" w:eastAsia="Times New Roman" w:hAnsi="Arial" w:cs="Arial"/>
+                <w:color w:val="333333"/>
+                <w:sz w:val="24"/>
+                <w:szCs w:val="24"/>
+                <w:lang w:eastAsia="pt-BR"/>
+              </w:rPr>
+              <w:t>Em seguida,</w:t>
+            </w:r>
+            <w:r>
+              <w:rPr>
+                <w:rFonts w:ascii="Arial" w:eastAsia="Times New Roman" w:hAnsi="Arial" w:cs="Arial"/>
+                <w:color w:val="333333"/>
+                <w:sz w:val="24"/>
+                <w:szCs w:val="24"/>
+                <w:lang w:eastAsia="pt-BR"/>
+              </w:rPr>
+              <w:t xml:space="preserve"> o valor total é dividido pela quantidade de alunos contratantes. Em caso de turismo e empresa, é cobrado o custo total da pessoa ou empresa que fechou o contrato.</w:t>
             </w:r>
           </w:p>
           <w:p>
@@ -1272,38 +1312,135 @@
               </w:rPr>
               <w:t>Em caso de excursões / turismo não tem contrato formal, apenas um comunicado verbal e repassado por e-mail com as condições e informações necessárias para o fretamento junto com a nota fiscal.</w:t>
             </w:r>
-          </w:p>
-          <w:p>
-            <w:pPr>
-              <w:spacing w:after="0" w:line="360" w:lineRule="auto"/>
-              <w:jc w:val="both"/>
-              <w:rPr>
-                <w:rFonts w:ascii="Arial" w:eastAsia="Times New Roman" w:hAnsi="Arial" w:cs="Arial"/>
-                <w:color w:val="333333"/>
-                <w:sz w:val="24"/>
-                <w:szCs w:val="24"/>
-                <w:lang w:eastAsia="pt-BR"/>
-              </w:rPr>
-            </w:pPr>
-            <w:r>
-              <w:rPr>
-                <w:rFonts w:ascii="Arial" w:eastAsia="Times New Roman" w:hAnsi="Arial" w:cs="Arial"/>
-                <w:color w:val="333333"/>
-                <w:sz w:val="24"/>
-                <w:szCs w:val="24"/>
-                <w:lang w:eastAsia="pt-BR"/>
-              </w:rPr>
-              <w:t xml:space="preserve">E por fim, em alguns casos, como no fretamento para empresas, </w:t>
-            </w:r>
-            <w:r>
-              <w:rPr>
-                <w:rFonts w:ascii="Arial" w:eastAsia="Times New Roman" w:hAnsi="Arial" w:cs="Arial"/>
-                <w:color w:val="333333"/>
-                <w:sz w:val="24"/>
-                <w:szCs w:val="24"/>
-                <w:lang w:eastAsia="pt-BR"/>
-              </w:rPr>
-              <w:t>o contrato formal é feito somente em casos de contrato acima de 30 dias.</w:t>
+            <w:r>
+              <w:rPr>
+                <w:rFonts w:ascii="Arial" w:eastAsia="Times New Roman" w:hAnsi="Arial" w:cs="Arial"/>
+                <w:color w:val="333333"/>
+                <w:sz w:val="24"/>
+                <w:szCs w:val="24"/>
+                <w:lang w:eastAsia="pt-BR"/>
+              </w:rPr>
+              <w:t xml:space="preserve"> Finalmente, em alguns casos</w:t>
+            </w:r>
+            <w:r>
+              <w:rPr>
+                <w:rFonts w:ascii="Arial" w:eastAsia="Times New Roman" w:hAnsi="Arial" w:cs="Arial"/>
+                <w:color w:val="333333"/>
+                <w:sz w:val="24"/>
+                <w:szCs w:val="24"/>
+                <w:lang w:eastAsia="pt-BR"/>
+              </w:rPr>
+              <w:t xml:space="preserve"> como</w:t>
+            </w:r>
+            <w:r>
+              <w:rPr>
+                <w:rFonts w:ascii="Arial" w:eastAsia="Times New Roman" w:hAnsi="Arial" w:cs="Arial"/>
+                <w:color w:val="333333"/>
+                <w:sz w:val="24"/>
+                <w:szCs w:val="24"/>
+                <w:lang w:eastAsia="pt-BR"/>
+              </w:rPr>
+              <w:t xml:space="preserve"> o de</w:t>
+            </w:r>
+            <w:r>
+              <w:rPr>
+                <w:rFonts w:ascii="Arial" w:eastAsia="Times New Roman" w:hAnsi="Arial" w:cs="Arial"/>
+                <w:color w:val="333333"/>
+                <w:sz w:val="24"/>
+                <w:szCs w:val="24"/>
+                <w:lang w:eastAsia="pt-BR"/>
+              </w:rPr>
+              <w:t xml:space="preserve"> fretamento para empresas, </w:t>
+            </w:r>
+            <w:r>
+              <w:rPr>
+                <w:rFonts w:ascii="Arial" w:eastAsia="Times New Roman" w:hAnsi="Arial" w:cs="Arial"/>
+                <w:color w:val="333333"/>
+                <w:sz w:val="24"/>
+                <w:szCs w:val="24"/>
+                <w:lang w:eastAsia="pt-BR"/>
+              </w:rPr>
+              <w:t xml:space="preserve">o contrato formal é feito somente em casos </w:t>
+            </w:r>
+            <w:r>
+              <w:rPr>
+                <w:rFonts w:ascii="Arial" w:eastAsia="Times New Roman" w:hAnsi="Arial" w:cs="Arial"/>
+                <w:color w:val="333333"/>
+                <w:sz w:val="24"/>
+                <w:szCs w:val="24"/>
+                <w:lang w:eastAsia="pt-BR"/>
+              </w:rPr>
+              <w:t>em qu</w:t>
+            </w:r>
+            <w:r>
+              <w:rPr>
+                <w:rFonts w:ascii="Arial" w:eastAsia="Times New Roman" w:hAnsi="Arial" w:cs="Arial"/>
+                <w:color w:val="333333"/>
+                <w:sz w:val="24"/>
+                <w:szCs w:val="24"/>
+                <w:lang w:eastAsia="pt-BR"/>
+              </w:rPr>
+              <w:t>e</w:t>
+            </w:r>
+            <w:r>
+              <w:rPr>
+                <w:rFonts w:ascii="Arial" w:eastAsia="Times New Roman" w:hAnsi="Arial" w:cs="Arial"/>
+                <w:color w:val="333333"/>
+                <w:sz w:val="24"/>
+                <w:szCs w:val="24"/>
+                <w:lang w:eastAsia="pt-BR"/>
+              </w:rPr>
+              <w:t xml:space="preserve"> a dura</w:t>
+            </w:r>
+            <w:r>
+              <w:rPr>
+                <w:rFonts w:ascii="Arial" w:eastAsia="Times New Roman" w:hAnsi="Arial" w:cs="Arial"/>
+                <w:color w:val="333333"/>
+                <w:sz w:val="24"/>
+                <w:szCs w:val="24"/>
+                <w:lang w:eastAsia="pt-BR"/>
+              </w:rPr>
+              <w:t>ção</w:t>
+            </w:r>
+            <w:r>
+              <w:rPr>
+                <w:rFonts w:ascii="Arial" w:eastAsia="Times New Roman" w:hAnsi="Arial" w:cs="Arial"/>
+                <w:color w:val="333333"/>
+                <w:sz w:val="24"/>
+                <w:szCs w:val="24"/>
+                <w:lang w:eastAsia="pt-BR"/>
+              </w:rPr>
+              <w:t xml:space="preserve"> do</w:t>
+            </w:r>
+            <w:r>
+              <w:rPr>
+                <w:rFonts w:ascii="Arial" w:eastAsia="Times New Roman" w:hAnsi="Arial" w:cs="Arial"/>
+                <w:color w:val="333333"/>
+                <w:sz w:val="24"/>
+                <w:szCs w:val="24"/>
+                <w:lang w:eastAsia="pt-BR"/>
+              </w:rPr>
+              <w:t xml:space="preserve"> contrato</w:t>
+            </w:r>
+            <w:r>
+              <w:rPr>
+                <w:rFonts w:ascii="Arial" w:eastAsia="Times New Roman" w:hAnsi="Arial" w:cs="Arial"/>
+                <w:color w:val="333333"/>
+                <w:sz w:val="24"/>
+                <w:szCs w:val="24"/>
+                <w:lang w:eastAsia="pt-BR"/>
+              </w:rPr>
+              <w:t xml:space="preserve"> esteja</w:t>
+            </w:r>
+            <w:r>
+              <w:rPr>
+                <w:rFonts w:ascii="Arial" w:eastAsia="Times New Roman" w:hAnsi="Arial" w:cs="Arial"/>
+                <w:color w:val="333333"/>
+                <w:sz w:val="24"/>
+                <w:szCs w:val="24"/>
+                <w:lang w:eastAsia="pt-BR"/>
+              </w:rPr>
+              <w:t xml:space="preserve"> acima de 30 dias.</w:t>
             </w:r>
             <w:r>
               <w:rPr>
@@ -1674,30 +1811,27 @@
                 <w:szCs w:val="24"/>
                 <w:lang w:eastAsia="pt-BR"/>
               </w:rPr>
-              <w:t xml:space="preserve"> de modo a analisar a rota mais viável e mais econômica. A empresa também procura conhecer rotas alternativas do mesmo local, com a finalidade de cumprir o horário combinado em caso de imprevistos ou trânsito. </w:t>
-            </w:r>
-          </w:p>
-          <w:p>
-            <w:pPr>
-              <w:spacing w:after="0" w:line="360" w:lineRule="auto"/>
-              <w:jc w:val="both"/>
-              <w:rPr>
-                <w:rFonts w:ascii="Arial" w:eastAsia="Times New Roman" w:hAnsi="Arial" w:cs="Arial"/>
-                <w:color w:val="333333"/>
-                <w:sz w:val="24"/>
-                <w:szCs w:val="24"/>
-                <w:lang w:eastAsia="pt-BR"/>
-              </w:rPr>
-            </w:pPr>
-            <w:r>
-              <w:rPr>
-                <w:rFonts w:ascii="Arial" w:eastAsia="Times New Roman" w:hAnsi="Arial" w:cs="Arial"/>
-                <w:color w:val="333333"/>
-                <w:sz w:val="24"/>
-                <w:szCs w:val="24"/>
-                <w:lang w:eastAsia="pt-BR"/>
-              </w:rPr>
-              <w:t>No caso de fretamento para universidades, além do itinerário é analisado o percurso, de forma a atender o maior número de alunos de uma forma ágil, analisando os caminhos e verificando a viabilidade de fechar contrato com aquele passageiro.</w:t>
+              <w:t xml:space="preserve"> de modo a analisar a rota mais viável e mais econômica. </w:t>
+            </w:r>
+            <w:r>
+              <w:rPr>
+                <w:rFonts w:ascii="Arial" w:eastAsia="Times New Roman" w:hAnsi="Arial" w:cs="Arial"/>
+                <w:color w:val="333333"/>
+                <w:sz w:val="24"/>
+                <w:szCs w:val="24"/>
+                <w:lang w:eastAsia="pt-BR"/>
+              </w:rPr>
+              <w:t>Ela</w:t>
+            </w:r>
+            <w:r>
+              <w:rPr>
+                <w:rFonts w:ascii="Arial" w:eastAsia="Times New Roman" w:hAnsi="Arial" w:cs="Arial"/>
+                <w:color w:val="333333"/>
+                <w:sz w:val="24"/>
+                <w:szCs w:val="24"/>
+                <w:lang w:eastAsia="pt-BR"/>
+              </w:rPr>
+              <w:t xml:space="preserve"> também procura conhecer rotas alternativas do mesmo local, com a finalidade de cumprir o horário combinado em caso de imprevistos ou trânsito. No caso de fretamento para universidades, além do itinerário é analisado o percurso, de forma a atender o maior número de alunos de uma forma ágil, analisando os caminhos e verificando a viabilidade de fechar contrato com aquele passageiro.</w:t>
             </w:r>
           </w:p>
           <w:p>
@@ -1910,53 +2044,53 @@
                 <w:szCs w:val="24"/>
                 <w:lang w:eastAsia="pt-BR"/>
               </w:rPr>
+              <w:t xml:space="preserve">8ª - </w:t>
+            </w:r>
+            <w:r>
+              <w:rPr>
+                <w:rFonts w:ascii="Arial" w:eastAsia="Times New Roman" w:hAnsi="Arial" w:cs="Arial"/>
+                <w:b/>
+                <w:color w:val="333333"/>
+                <w:sz w:val="24"/>
+                <w:szCs w:val="24"/>
+                <w:lang w:eastAsia="pt-BR"/>
+              </w:rPr>
+              <w:t xml:space="preserve">Se mais que um &gt; Como define qual vai para cada </w:t>
+            </w:r>
+            <w:r>
+              <w:rPr>
+                <w:rFonts w:ascii="Arial" w:eastAsia="Times New Roman" w:hAnsi="Arial" w:cs="Arial"/>
+                <w:b/>
+                <w:color w:val="333333"/>
+                <w:sz w:val="24"/>
+                <w:szCs w:val="24"/>
+                <w:lang w:eastAsia="pt-BR"/>
+              </w:rPr>
+              <w:t>lugar?</w:t>
+            </w:r>
+          </w:p>
+          <w:p>
+            <w:pPr>
+              <w:spacing w:after="0" w:line="360" w:lineRule="auto"/>
+              <w:jc w:val="both"/>
+              <w:rPr>
+                <w:rFonts w:ascii="Arial" w:eastAsia="Times New Roman" w:hAnsi="Arial" w:cs="Arial"/>
+                <w:color w:val="333333"/>
+                <w:sz w:val="24"/>
+                <w:szCs w:val="24"/>
+                <w:lang w:eastAsia="pt-BR"/>
+              </w:rPr>
+            </w:pPr>
+            <w:r>
+              <w:rPr>
+                <w:rFonts w:ascii="Arial" w:eastAsia="Times New Roman" w:hAnsi="Arial" w:cs="Arial"/>
+                <w:b/>
+                <w:color w:val="333333"/>
+                <w:sz w:val="24"/>
+                <w:szCs w:val="24"/>
+                <w:lang w:eastAsia="pt-BR"/>
+              </w:rPr>
               <w:lastRenderedPageBreak/>
-              <w:t xml:space="preserve">8ª - </w:t>
-            </w:r>
-            <w:r>
-              <w:rPr>
-                <w:rFonts w:ascii="Arial" w:eastAsia="Times New Roman" w:hAnsi="Arial" w:cs="Arial"/>
-                <w:b/>
-                <w:color w:val="333333"/>
-                <w:sz w:val="24"/>
-                <w:szCs w:val="24"/>
-                <w:lang w:eastAsia="pt-BR"/>
-              </w:rPr>
-              <w:t xml:space="preserve">Se mais que um &gt; Como define qual vai para cada </w:t>
-            </w:r>
-            <w:r>
-              <w:rPr>
-                <w:rFonts w:ascii="Arial" w:eastAsia="Times New Roman" w:hAnsi="Arial" w:cs="Arial"/>
-                <w:b/>
-                <w:color w:val="333333"/>
-                <w:sz w:val="24"/>
-                <w:szCs w:val="24"/>
-                <w:lang w:eastAsia="pt-BR"/>
-              </w:rPr>
-              <w:t>lugar?</w:t>
-            </w:r>
-          </w:p>
-          <w:p>
-            <w:pPr>
-              <w:spacing w:after="0" w:line="360" w:lineRule="auto"/>
-              <w:jc w:val="both"/>
-              <w:rPr>
-                <w:rFonts w:ascii="Arial" w:eastAsia="Times New Roman" w:hAnsi="Arial" w:cs="Arial"/>
-                <w:color w:val="333333"/>
-                <w:sz w:val="24"/>
-                <w:szCs w:val="24"/>
-                <w:lang w:eastAsia="pt-BR"/>
-              </w:rPr>
-            </w:pPr>
-            <w:r>
-              <w:rPr>
-                <w:rFonts w:ascii="Arial" w:eastAsia="Times New Roman" w:hAnsi="Arial" w:cs="Arial"/>
-                <w:b/>
-                <w:color w:val="333333"/>
-                <w:sz w:val="24"/>
-                <w:szCs w:val="24"/>
-                <w:lang w:eastAsia="pt-BR"/>
-              </w:rPr>
               <w:t xml:space="preserve">R: </w:t>
             </w:r>
             <w:r>
@@ -1967,7 +2101,17 @@
                 <w:szCs w:val="24"/>
                 <w:lang w:eastAsia="pt-BR"/>
               </w:rPr>
-              <w:t xml:space="preserve">No caso da Hortovans, não definimos o veículo que vai para cada lugar e sim o motorista. A escolha é feita pela disponibilidade do mesmo, bem como do conhecimento que este terá do local e do itinerário a chegar. </w:t>
+              <w:t>No caso dessa empresa</w:t>
+            </w:r>
+            <w:r>
+              <w:rPr>
+                <w:rFonts w:ascii="Arial" w:eastAsia="Times New Roman" w:hAnsi="Arial" w:cs="Arial"/>
+                <w:color w:val="333333"/>
+                <w:sz w:val="24"/>
+                <w:szCs w:val="24"/>
+                <w:lang w:eastAsia="pt-BR"/>
+              </w:rPr>
+              <w:t xml:space="preserve">, não definimos o veículo que vai para cada lugar e sim o motorista. A escolha é feita pela disponibilidade do mesmo, bem como do conhecimento que este terá do local e do itinerário a chegar. </w:t>
             </w:r>
           </w:p>
           <w:p>
@@ -3146,6 +3290,16 @@
         </w:tc>
       </w:tr>
     </w:tbl>
+    <w:p>
+      <w:pPr>
+        <w:rPr>
+          <w:rFonts w:ascii="Arial" w:hAnsi="Arial" w:cs="Arial"/>
+          <w:b/>
+          <w:sz w:val="24"/>
+          <w:szCs w:val="24"/>
+        </w:rPr>
+      </w:pPr>
+    </w:p>
     <w:p>
       <w:pPr>
         <w:spacing w:after="0"/>
@@ -4192,89 +4346,121 @@
                 <w:szCs w:val="24"/>
                 <w:lang w:eastAsia="pt-BR"/>
               </w:rPr>
-              <w:t xml:space="preserve">no fretamento de alunos. </w:t>
-            </w:r>
-          </w:p>
-          <w:p>
-            <w:pPr>
-              <w:pStyle w:val="ListParagraph"/>
-              <w:spacing w:after="0" w:line="360" w:lineRule="auto"/>
-              <w:ind w:left="1211"/>
-              <w:jc w:val="both"/>
-              <w:rPr>
-                <w:rFonts w:ascii="Arial" w:eastAsia="Times New Roman" w:hAnsi="Arial" w:cs="Arial"/>
-                <w:color w:val="333333"/>
-                <w:sz w:val="24"/>
-                <w:szCs w:val="24"/>
-                <w:lang w:eastAsia="pt-BR"/>
-              </w:rPr>
-            </w:pPr>
-          </w:p>
-        </w:tc>
-      </w:tr>
-      <w:tr>
-        <w:tc>
-          <w:tcPr>
-            <w:tcW w:w="8804" w:type="dxa"/>
-            <w:shd w:val="clear" w:color="auto" w:fill="FFFFFF"/>
-            <w:tcMar>
-              <w:top w:w="0" w:type="dxa"/>
-              <w:left w:w="150" w:type="dxa"/>
-              <w:bottom w:w="0" w:type="dxa"/>
-              <w:right w:w="150" w:type="dxa"/>
-            </w:tcMar>
-            <w:hideMark/>
-          </w:tcPr>
-          <w:p>
-            <w:pPr>
-              <w:spacing w:after="0" w:line="360" w:lineRule="auto"/>
-              <w:jc w:val="both"/>
-              <w:rPr>
-                <w:rFonts w:ascii="Arial" w:eastAsia="Times New Roman" w:hAnsi="Arial" w:cs="Arial"/>
-                <w:color w:val="333333"/>
-                <w:sz w:val="24"/>
-                <w:szCs w:val="24"/>
-                <w:lang w:eastAsia="pt-BR"/>
-              </w:rPr>
-            </w:pPr>
-          </w:p>
-        </w:tc>
-      </w:tr>
-      <w:tr>
-        <w:tc>
-          <w:tcPr>
-            <w:tcW w:w="8804" w:type="dxa"/>
-            <w:shd w:val="clear" w:color="auto" w:fill="FFFFFF"/>
-            <w:tcMar>
-              <w:top w:w="0" w:type="dxa"/>
-              <w:left w:w="150" w:type="dxa"/>
-              <w:bottom w:w="0" w:type="dxa"/>
-              <w:right w:w="150" w:type="dxa"/>
-            </w:tcMar>
-            <w:hideMark/>
-          </w:tcPr>
-          <w:p>
-            <w:pPr>
-              <w:spacing w:after="0" w:line="360" w:lineRule="auto"/>
-              <w:jc w:val="both"/>
-              <w:rPr>
-                <w:rFonts w:ascii="Arial" w:eastAsia="Times New Roman" w:hAnsi="Arial" w:cs="Arial"/>
-                <w:b/>
-                <w:color w:val="333333"/>
-                <w:sz w:val="24"/>
-                <w:szCs w:val="24"/>
-                <w:lang w:eastAsia="pt-BR"/>
-              </w:rPr>
-            </w:pPr>
-            <w:r>
-              <w:rPr>
-                <w:rFonts w:ascii="Arial" w:eastAsia="Times New Roman" w:hAnsi="Arial" w:cs="Arial"/>
-                <w:b/>
-                <w:color w:val="333333"/>
-                <w:sz w:val="24"/>
-                <w:szCs w:val="24"/>
-                <w:lang w:eastAsia="pt-BR"/>
-              </w:rPr>
+              <w:t>no</w:t>
+            </w:r>
+            <w:r>
+              <w:rPr>
+                <w:rFonts w:ascii="Arial" w:eastAsia="Times New Roman" w:hAnsi="Arial" w:cs="Arial"/>
+                <w:color w:val="333333"/>
+                <w:sz w:val="24"/>
+                <w:szCs w:val="24"/>
+                <w:lang w:eastAsia="pt-BR"/>
+              </w:rPr>
+              <w:t xml:space="preserve"> caso do</w:t>
+            </w:r>
+            <w:r>
+              <w:rPr>
+                <w:rFonts w:ascii="Arial" w:eastAsia="Times New Roman" w:hAnsi="Arial" w:cs="Arial"/>
+                <w:color w:val="333333"/>
+                <w:sz w:val="24"/>
+                <w:szCs w:val="24"/>
+                <w:lang w:eastAsia="pt-BR"/>
+              </w:rPr>
+              <w:t xml:space="preserve"> fretamento de alunos. </w:t>
+            </w:r>
+          </w:p>
+          <w:p>
+            <w:pPr>
+              <w:spacing w:after="0" w:line="360" w:lineRule="auto"/>
+              <w:jc w:val="both"/>
+              <w:rPr>
+                <w:rFonts w:ascii="Arial" w:eastAsia="Times New Roman" w:hAnsi="Arial" w:cs="Arial"/>
+                <w:color w:val="333333"/>
+                <w:sz w:val="24"/>
+                <w:szCs w:val="24"/>
+                <w:lang w:eastAsia="pt-BR"/>
+              </w:rPr>
+            </w:pPr>
+          </w:p>
+          <w:p>
+            <w:pPr>
+              <w:spacing w:after="0" w:line="360" w:lineRule="auto"/>
+              <w:jc w:val="both"/>
+              <w:rPr>
+                <w:rFonts w:ascii="Arial" w:eastAsia="Times New Roman" w:hAnsi="Arial" w:cs="Arial"/>
+                <w:color w:val="333333"/>
+                <w:sz w:val="24"/>
+                <w:szCs w:val="24"/>
+                <w:lang w:eastAsia="pt-BR"/>
+              </w:rPr>
+            </w:pPr>
+          </w:p>
+        </w:tc>
+      </w:tr>
+      <w:tr>
+        <w:tc>
+          <w:tcPr>
+            <w:tcW w:w="8804" w:type="dxa"/>
+            <w:shd w:val="clear" w:color="auto" w:fill="FFFFFF"/>
+            <w:tcMar>
+              <w:top w:w="0" w:type="dxa"/>
+              <w:left w:w="150" w:type="dxa"/>
+              <w:bottom w:w="0" w:type="dxa"/>
+              <w:right w:w="150" w:type="dxa"/>
+            </w:tcMar>
+            <w:hideMark/>
+          </w:tcPr>
+          <w:p>
+            <w:pPr>
+              <w:spacing w:after="0" w:line="360" w:lineRule="auto"/>
+              <w:jc w:val="both"/>
+              <w:rPr>
+                <w:rFonts w:ascii="Arial" w:eastAsia="Times New Roman" w:hAnsi="Arial" w:cs="Arial"/>
+                <w:color w:val="333333"/>
+                <w:sz w:val="24"/>
+                <w:szCs w:val="24"/>
+                <w:lang w:eastAsia="pt-BR"/>
+              </w:rPr>
+            </w:pPr>
+          </w:p>
+        </w:tc>
+      </w:tr>
+      <w:tr>
+        <w:tc>
+          <w:tcPr>
+            <w:tcW w:w="8804" w:type="dxa"/>
+            <w:shd w:val="clear" w:color="auto" w:fill="FFFFFF"/>
+            <w:tcMar>
+              <w:top w:w="0" w:type="dxa"/>
+              <w:left w:w="150" w:type="dxa"/>
+              <w:bottom w:w="0" w:type="dxa"/>
+              <w:right w:w="150" w:type="dxa"/>
+            </w:tcMar>
+            <w:hideMark/>
+          </w:tcPr>
+          <w:p>
+            <w:pPr>
+              <w:spacing w:after="0" w:line="360" w:lineRule="auto"/>
+              <w:jc w:val="both"/>
+              <w:rPr>
+                <w:rFonts w:ascii="Arial" w:eastAsia="Times New Roman" w:hAnsi="Arial" w:cs="Arial"/>
+                <w:b/>
+                <w:color w:val="333333"/>
+                <w:sz w:val="24"/>
+                <w:szCs w:val="24"/>
+                <w:lang w:eastAsia="pt-BR"/>
+              </w:rPr>
+            </w:pPr>
+            <w:r>
+              <w:rPr>
+                <w:rFonts w:ascii="Arial" w:eastAsia="Times New Roman" w:hAnsi="Arial" w:cs="Arial"/>
+                <w:b/>
+                <w:color w:val="333333"/>
+                <w:sz w:val="24"/>
+                <w:szCs w:val="24"/>
+                <w:lang w:eastAsia="pt-BR"/>
+              </w:rPr>
+              <w:lastRenderedPageBreak/>
               <w:t>5ª- Se sim, como são definidos</w:t>
             </w:r>
             <w:r>
@@ -4310,1106 +4496,1224 @@
                 <w:szCs w:val="24"/>
                 <w:lang w:eastAsia="pt-BR"/>
               </w:rPr>
+              <w:t>R:</w:t>
+            </w:r>
+            <w:r>
+              <w:rPr>
+                <w:rFonts w:ascii="Arial" w:eastAsia="Times New Roman" w:hAnsi="Arial" w:cs="Arial"/>
+                <w:b/>
+                <w:color w:val="333333"/>
+                <w:sz w:val="24"/>
+                <w:szCs w:val="24"/>
+                <w:lang w:eastAsia="pt-BR"/>
+              </w:rPr>
+              <w:t xml:space="preserve"> </w:t>
+            </w:r>
+            <w:r>
+              <w:rPr>
+                <w:rFonts w:ascii="Arial" w:eastAsia="Times New Roman" w:hAnsi="Arial" w:cs="Arial"/>
+                <w:color w:val="333333"/>
+                <w:sz w:val="24"/>
+                <w:szCs w:val="24"/>
+                <w:lang w:eastAsia="pt-BR"/>
+              </w:rPr>
+              <w:t>É</w:t>
+            </w:r>
+            <w:r>
+              <w:rPr>
+                <w:rFonts w:ascii="Arial" w:eastAsia="Times New Roman" w:hAnsi="Arial" w:cs="Arial"/>
+                <w:color w:val="333333"/>
+                <w:sz w:val="24"/>
+                <w:szCs w:val="24"/>
+                <w:lang w:eastAsia="pt-BR"/>
+              </w:rPr>
+              <w:t xml:space="preserve"> defini</w:t>
+            </w:r>
+            <w:r>
+              <w:rPr>
+                <w:rFonts w:ascii="Arial" w:eastAsia="Times New Roman" w:hAnsi="Arial" w:cs="Arial"/>
+                <w:color w:val="333333"/>
+                <w:sz w:val="24"/>
+                <w:szCs w:val="24"/>
+                <w:lang w:eastAsia="pt-BR"/>
+              </w:rPr>
+              <w:t>do um contrato de 11</w:t>
+            </w:r>
+            <w:r>
+              <w:rPr>
+                <w:rFonts w:ascii="Arial" w:eastAsia="Times New Roman" w:hAnsi="Arial" w:cs="Arial"/>
+                <w:color w:val="333333"/>
+                <w:sz w:val="24"/>
+                <w:szCs w:val="24"/>
+                <w:lang w:eastAsia="pt-BR"/>
+              </w:rPr>
+              <w:t xml:space="preserve"> meses, que em caso de rompimento por uma das partes, a outra deverá pagar uma multa no valor de 3 mensalidades mais o mês vigente. Em caso de excursões / turismo não tem contrato formal, apenas um comunicado verbal</w:t>
+            </w:r>
+            <w:r>
+              <w:rPr>
+                <w:rFonts w:ascii="Arial" w:eastAsia="Times New Roman" w:hAnsi="Arial" w:cs="Arial"/>
+                <w:color w:val="333333"/>
+                <w:sz w:val="24"/>
+                <w:szCs w:val="24"/>
+                <w:lang w:eastAsia="pt-BR"/>
+              </w:rPr>
+              <w:t>.</w:t>
+            </w:r>
+          </w:p>
+          <w:p>
+            <w:pPr>
+              <w:spacing w:after="0" w:line="360" w:lineRule="auto"/>
+              <w:jc w:val="both"/>
+              <w:rPr>
+                <w:rFonts w:ascii="Arial" w:eastAsia="Times New Roman" w:hAnsi="Arial" w:cs="Arial"/>
+                <w:color w:val="333333"/>
+                <w:sz w:val="24"/>
+                <w:szCs w:val="24"/>
+                <w:lang w:eastAsia="pt-BR"/>
+              </w:rPr>
+            </w:pPr>
+          </w:p>
+        </w:tc>
+      </w:tr>
+      <w:tr>
+        <w:tc>
+          <w:tcPr>
+            <w:tcW w:w="8804" w:type="dxa"/>
+            <w:shd w:val="clear" w:color="auto" w:fill="FFFFFF"/>
+            <w:tcMar>
+              <w:top w:w="0" w:type="dxa"/>
+              <w:left w:w="150" w:type="dxa"/>
+              <w:bottom w:w="0" w:type="dxa"/>
+              <w:right w:w="150" w:type="dxa"/>
+            </w:tcMar>
+            <w:hideMark/>
+          </w:tcPr>
+          <w:p>
+            <w:pPr>
+              <w:spacing w:after="0" w:line="360" w:lineRule="auto"/>
+              <w:jc w:val="both"/>
+              <w:rPr>
+                <w:rFonts w:ascii="Arial" w:eastAsia="Times New Roman" w:hAnsi="Arial" w:cs="Arial"/>
+                <w:color w:val="333333"/>
+                <w:sz w:val="24"/>
+                <w:szCs w:val="24"/>
+                <w:lang w:eastAsia="pt-BR"/>
+              </w:rPr>
+            </w:pPr>
+          </w:p>
+        </w:tc>
+      </w:tr>
+      <w:tr>
+        <w:tc>
+          <w:tcPr>
+            <w:tcW w:w="8804" w:type="dxa"/>
+            <w:shd w:val="clear" w:color="auto" w:fill="FFFFFF"/>
+            <w:tcMar>
+              <w:top w:w="0" w:type="dxa"/>
+              <w:left w:w="150" w:type="dxa"/>
+              <w:bottom w:w="0" w:type="dxa"/>
+              <w:right w:w="150" w:type="dxa"/>
+            </w:tcMar>
+            <w:hideMark/>
+          </w:tcPr>
+          <w:p>
+            <w:pPr>
+              <w:spacing w:after="0" w:line="360" w:lineRule="auto"/>
+              <w:jc w:val="both"/>
+              <w:rPr>
+                <w:rFonts w:ascii="Arial" w:eastAsia="Times New Roman" w:hAnsi="Arial" w:cs="Arial"/>
+                <w:color w:val="333333"/>
+                <w:sz w:val="24"/>
+                <w:szCs w:val="24"/>
+                <w:lang w:eastAsia="pt-BR"/>
+              </w:rPr>
+            </w:pPr>
+          </w:p>
+        </w:tc>
+      </w:tr>
+      <w:tr>
+        <w:tc>
+          <w:tcPr>
+            <w:tcW w:w="8804" w:type="dxa"/>
+            <w:shd w:val="clear" w:color="auto" w:fill="FFFFFF"/>
+            <w:tcMar>
+              <w:top w:w="0" w:type="dxa"/>
+              <w:left w:w="150" w:type="dxa"/>
+              <w:bottom w:w="0" w:type="dxa"/>
+              <w:right w:w="150" w:type="dxa"/>
+            </w:tcMar>
+            <w:hideMark/>
+          </w:tcPr>
+          <w:p>
+            <w:pPr>
+              <w:spacing w:after="0" w:line="360" w:lineRule="auto"/>
+              <w:jc w:val="both"/>
+              <w:rPr>
+                <w:rFonts w:ascii="Arial" w:eastAsia="Times New Roman" w:hAnsi="Arial" w:cs="Arial"/>
+                <w:color w:val="333333"/>
+                <w:sz w:val="24"/>
+                <w:szCs w:val="24"/>
+                <w:lang w:eastAsia="pt-BR"/>
+              </w:rPr>
+            </w:pPr>
+          </w:p>
+        </w:tc>
+      </w:tr>
+      <w:tr>
+        <w:tc>
+          <w:tcPr>
+            <w:tcW w:w="8804" w:type="dxa"/>
+            <w:shd w:val="clear" w:color="auto" w:fill="FFFFFF"/>
+            <w:tcMar>
+              <w:top w:w="0" w:type="dxa"/>
+              <w:left w:w="150" w:type="dxa"/>
+              <w:bottom w:w="0" w:type="dxa"/>
+              <w:right w:w="150" w:type="dxa"/>
+            </w:tcMar>
+            <w:hideMark/>
+          </w:tcPr>
+          <w:p>
+            <w:pPr>
+              <w:spacing w:after="0" w:line="360" w:lineRule="auto"/>
+              <w:jc w:val="both"/>
+              <w:rPr>
+                <w:rFonts w:ascii="Arial" w:eastAsia="Times New Roman" w:hAnsi="Arial" w:cs="Arial"/>
+                <w:color w:val="333333"/>
+                <w:sz w:val="24"/>
+                <w:szCs w:val="24"/>
+                <w:lang w:eastAsia="pt-BR"/>
+              </w:rPr>
+            </w:pPr>
+          </w:p>
+        </w:tc>
+      </w:tr>
+      <w:tr>
+        <w:tc>
+          <w:tcPr>
+            <w:tcW w:w="8804" w:type="dxa"/>
+            <w:shd w:val="clear" w:color="auto" w:fill="FFFFFF"/>
+            <w:tcMar>
+              <w:top w:w="0" w:type="dxa"/>
+              <w:left w:w="150" w:type="dxa"/>
+              <w:bottom w:w="0" w:type="dxa"/>
+              <w:right w:w="150" w:type="dxa"/>
+            </w:tcMar>
+            <w:hideMark/>
+          </w:tcPr>
+          <w:p>
+            <w:pPr>
+              <w:spacing w:after="0" w:line="360" w:lineRule="auto"/>
+              <w:jc w:val="both"/>
+              <w:rPr>
+                <w:rFonts w:ascii="Arial" w:eastAsia="Times New Roman" w:hAnsi="Arial" w:cs="Arial"/>
+                <w:b/>
+                <w:color w:val="333333"/>
+                <w:sz w:val="24"/>
+                <w:szCs w:val="24"/>
+                <w:lang w:eastAsia="pt-BR"/>
+              </w:rPr>
+            </w:pPr>
+            <w:r>
+              <w:rPr>
+                <w:rFonts w:ascii="Arial" w:eastAsia="Times New Roman" w:hAnsi="Arial" w:cs="Arial"/>
+                <w:b/>
+                <w:color w:val="333333"/>
+                <w:sz w:val="24"/>
+                <w:szCs w:val="24"/>
+                <w:lang w:eastAsia="pt-BR"/>
+              </w:rPr>
+              <w:t xml:space="preserve">6 - </w:t>
+            </w:r>
+            <w:r>
+              <w:rPr>
+                <w:rFonts w:ascii="Arial" w:eastAsia="Times New Roman" w:hAnsi="Arial" w:cs="Arial"/>
+                <w:b/>
+                <w:color w:val="333333"/>
+                <w:sz w:val="24"/>
+                <w:szCs w:val="24"/>
+                <w:lang w:eastAsia="pt-BR"/>
+              </w:rPr>
+              <w:t xml:space="preserve">Como </w:t>
+            </w:r>
+            <w:r>
+              <w:rPr>
+                <w:rFonts w:ascii="Arial" w:eastAsia="Times New Roman" w:hAnsi="Arial" w:cs="Arial"/>
+                <w:b/>
+                <w:color w:val="333333"/>
+                <w:sz w:val="24"/>
+                <w:szCs w:val="24"/>
+                <w:lang w:eastAsia="pt-BR"/>
+              </w:rPr>
+              <w:t>são coletados</w:t>
+            </w:r>
+            <w:r>
+              <w:rPr>
+                <w:rFonts w:ascii="Arial" w:eastAsia="Times New Roman" w:hAnsi="Arial" w:cs="Arial"/>
+                <w:b/>
+                <w:color w:val="333333"/>
+                <w:sz w:val="24"/>
+                <w:szCs w:val="24"/>
+                <w:lang w:eastAsia="pt-BR"/>
+              </w:rPr>
+              <w:t xml:space="preserve"> os passageiros?</w:t>
+            </w:r>
+          </w:p>
+          <w:p>
+            <w:pPr>
+              <w:spacing w:after="0" w:line="360" w:lineRule="auto"/>
+              <w:jc w:val="both"/>
+              <w:rPr>
+                <w:rFonts w:ascii="Arial" w:eastAsia="Times New Roman" w:hAnsi="Arial" w:cs="Arial"/>
+                <w:color w:val="333333"/>
+                <w:sz w:val="24"/>
+                <w:szCs w:val="24"/>
+                <w:lang w:eastAsia="pt-BR"/>
+              </w:rPr>
+            </w:pPr>
+            <w:r>
+              <w:rPr>
+                <w:rFonts w:ascii="Arial" w:eastAsia="Times New Roman" w:hAnsi="Arial" w:cs="Arial"/>
+                <w:b/>
+                <w:color w:val="333333"/>
+                <w:sz w:val="24"/>
+                <w:szCs w:val="24"/>
+                <w:lang w:eastAsia="pt-BR"/>
+              </w:rPr>
+              <w:t xml:space="preserve">R: </w:t>
+            </w:r>
+            <w:r>
+              <w:rPr>
+                <w:rFonts w:ascii="Arial" w:eastAsia="Times New Roman" w:hAnsi="Arial" w:cs="Arial"/>
+                <w:color w:val="333333"/>
+                <w:sz w:val="24"/>
+                <w:szCs w:val="24"/>
+                <w:lang w:eastAsia="pt-BR"/>
+              </w:rPr>
+              <w:t>Conforme</w:t>
+            </w:r>
+            <w:r>
+              <w:rPr>
+                <w:rFonts w:ascii="Arial" w:eastAsia="Times New Roman" w:hAnsi="Arial" w:cs="Arial"/>
+                <w:color w:val="333333"/>
+                <w:sz w:val="24"/>
+                <w:szCs w:val="24"/>
+                <w:lang w:eastAsia="pt-BR"/>
+              </w:rPr>
+              <w:t xml:space="preserve"> o horário previamente estabelecido com o motorista, os passageiros aguardam em suas respectivas residências</w:t>
+            </w:r>
+            <w:r>
+              <w:rPr>
+                <w:rFonts w:ascii="Arial" w:eastAsia="Times New Roman" w:hAnsi="Arial" w:cs="Arial"/>
+                <w:color w:val="333333"/>
+                <w:sz w:val="24"/>
+                <w:szCs w:val="24"/>
+                <w:lang w:eastAsia="pt-BR"/>
+              </w:rPr>
+              <w:t>, não havendo muito tempo para atrasos</w:t>
+            </w:r>
+            <w:r>
+              <w:rPr>
+                <w:rFonts w:ascii="Arial" w:eastAsia="Times New Roman" w:hAnsi="Arial" w:cs="Arial"/>
+                <w:color w:val="333333"/>
+                <w:sz w:val="24"/>
+                <w:szCs w:val="24"/>
+                <w:lang w:eastAsia="pt-BR"/>
+              </w:rPr>
+              <w:t>.</w:t>
+            </w:r>
+          </w:p>
+          <w:p>
+            <w:pPr>
+              <w:spacing w:after="0" w:line="360" w:lineRule="auto"/>
+              <w:jc w:val="both"/>
+              <w:rPr>
+                <w:rFonts w:ascii="Arial" w:eastAsia="Times New Roman" w:hAnsi="Arial" w:cs="Arial"/>
+                <w:color w:val="333333"/>
+                <w:sz w:val="24"/>
+                <w:szCs w:val="24"/>
+                <w:lang w:eastAsia="pt-BR"/>
+              </w:rPr>
+            </w:pPr>
+          </w:p>
+        </w:tc>
+      </w:tr>
+      <w:tr>
+        <w:tc>
+          <w:tcPr>
+            <w:tcW w:w="8804" w:type="dxa"/>
+            <w:shd w:val="clear" w:color="auto" w:fill="FFFFFF"/>
+            <w:tcMar>
+              <w:top w:w="0" w:type="dxa"/>
+              <w:left w:w="150" w:type="dxa"/>
+              <w:bottom w:w="0" w:type="dxa"/>
+              <w:right w:w="150" w:type="dxa"/>
+            </w:tcMar>
+            <w:hideMark/>
+          </w:tcPr>
+          <w:p>
+            <w:pPr>
+              <w:spacing w:after="0" w:line="360" w:lineRule="auto"/>
+              <w:jc w:val="both"/>
+              <w:rPr>
+                <w:rFonts w:ascii="Arial" w:eastAsia="Times New Roman" w:hAnsi="Arial" w:cs="Arial"/>
+                <w:color w:val="333333"/>
+                <w:sz w:val="24"/>
+                <w:szCs w:val="24"/>
+                <w:lang w:eastAsia="pt-BR"/>
+              </w:rPr>
+            </w:pPr>
+          </w:p>
+        </w:tc>
+      </w:tr>
+      <w:tr>
+        <w:tc>
+          <w:tcPr>
+            <w:tcW w:w="8804" w:type="dxa"/>
+            <w:shd w:val="clear" w:color="auto" w:fill="FFFFFF"/>
+            <w:tcMar>
+              <w:top w:w="0" w:type="dxa"/>
+              <w:left w:w="150" w:type="dxa"/>
+              <w:bottom w:w="0" w:type="dxa"/>
+              <w:right w:w="150" w:type="dxa"/>
+            </w:tcMar>
+            <w:hideMark/>
+          </w:tcPr>
+          <w:p>
+            <w:pPr>
+              <w:spacing w:after="0" w:line="360" w:lineRule="auto"/>
+              <w:jc w:val="both"/>
+              <w:rPr>
+                <w:rFonts w:ascii="Arial" w:eastAsia="Times New Roman" w:hAnsi="Arial" w:cs="Arial"/>
+                <w:b/>
+                <w:color w:val="333333"/>
+                <w:sz w:val="24"/>
+                <w:szCs w:val="24"/>
+                <w:lang w:eastAsia="pt-BR"/>
+              </w:rPr>
+            </w:pPr>
+            <w:r>
+              <w:rPr>
+                <w:rFonts w:ascii="Arial" w:eastAsia="Times New Roman" w:hAnsi="Arial" w:cs="Arial"/>
+                <w:b/>
+                <w:color w:val="333333"/>
+                <w:sz w:val="24"/>
+                <w:szCs w:val="24"/>
+                <w:lang w:eastAsia="pt-BR"/>
+              </w:rPr>
+              <w:t xml:space="preserve">7 - </w:t>
+            </w:r>
+            <w:r>
+              <w:rPr>
+                <w:rFonts w:ascii="Arial" w:eastAsia="Times New Roman" w:hAnsi="Arial" w:cs="Arial"/>
+                <w:b/>
+                <w:color w:val="333333"/>
+                <w:sz w:val="24"/>
+                <w:szCs w:val="24"/>
+                <w:lang w:eastAsia="pt-BR"/>
+              </w:rPr>
+              <w:t>Como são definidos os percursos / itinerários / caminhos?</w:t>
+            </w:r>
+          </w:p>
+          <w:p>
+            <w:pPr>
+              <w:spacing w:after="0" w:line="360" w:lineRule="auto"/>
+              <w:jc w:val="both"/>
+              <w:rPr>
+                <w:rFonts w:ascii="Arial" w:eastAsia="Times New Roman" w:hAnsi="Arial" w:cs="Arial"/>
+                <w:b/>
+                <w:color w:val="333333"/>
+                <w:sz w:val="24"/>
+                <w:szCs w:val="24"/>
+                <w:lang w:eastAsia="pt-BR"/>
+              </w:rPr>
+            </w:pPr>
+            <w:r>
+              <w:rPr>
+                <w:rFonts w:ascii="Arial" w:eastAsia="Times New Roman" w:hAnsi="Arial" w:cs="Arial"/>
+                <w:b/>
+                <w:color w:val="333333"/>
+                <w:sz w:val="24"/>
+                <w:szCs w:val="24"/>
+                <w:lang w:eastAsia="pt-BR"/>
+              </w:rPr>
+              <w:t xml:space="preserve">R: </w:t>
+            </w:r>
+            <w:r>
+              <w:rPr>
+                <w:rFonts w:ascii="Arial" w:eastAsia="Times New Roman" w:hAnsi="Arial" w:cs="Arial"/>
+                <w:color w:val="333333"/>
+                <w:sz w:val="24"/>
+                <w:szCs w:val="24"/>
+                <w:lang w:eastAsia="pt-BR"/>
+              </w:rPr>
+              <w:t>De modo geral p</w:t>
+            </w:r>
+            <w:r>
+              <w:rPr>
+                <w:rFonts w:ascii="Arial" w:eastAsia="Times New Roman" w:hAnsi="Arial" w:cs="Arial"/>
+                <w:color w:val="333333"/>
+                <w:sz w:val="24"/>
+                <w:szCs w:val="24"/>
+                <w:lang w:eastAsia="pt-BR"/>
+              </w:rPr>
+              <w:t>rocura-se o caminho que traz mais praticidade e agilidade</w:t>
+            </w:r>
+            <w:r>
+              <w:rPr>
+                <w:rFonts w:ascii="Arial" w:eastAsia="Times New Roman" w:hAnsi="Arial" w:cs="Arial"/>
+                <w:color w:val="333333"/>
+                <w:sz w:val="24"/>
+                <w:szCs w:val="24"/>
+                <w:lang w:eastAsia="pt-BR"/>
+              </w:rPr>
+              <w:t xml:space="preserve"> de modo a cumprir bem os horários combinados com os passageiros contratantes. </w:t>
+            </w:r>
+            <w:r>
+              <w:rPr>
+                <w:rFonts w:ascii="Arial" w:eastAsia="Times New Roman" w:hAnsi="Arial" w:cs="Arial"/>
+                <w:color w:val="333333"/>
+                <w:sz w:val="24"/>
+                <w:szCs w:val="24"/>
+                <w:lang w:eastAsia="pt-BR"/>
+              </w:rPr>
+              <w:t xml:space="preserve">No caso do transporte </w:t>
+            </w:r>
+            <w:r>
+              <w:rPr>
+                <w:rFonts w:ascii="Arial" w:eastAsia="Times New Roman" w:hAnsi="Arial" w:cs="Arial"/>
+                <w:color w:val="333333"/>
+                <w:sz w:val="24"/>
+                <w:szCs w:val="24"/>
+                <w:lang w:eastAsia="pt-BR"/>
+              </w:rPr>
+              <w:t>fretado para estudantes, a</w:t>
+            </w:r>
+            <w:r>
+              <w:rPr>
+                <w:rFonts w:ascii="Arial" w:eastAsia="Times New Roman" w:hAnsi="Arial" w:cs="Arial"/>
+                <w:color w:val="333333"/>
+                <w:sz w:val="24"/>
+                <w:szCs w:val="24"/>
+                <w:lang w:eastAsia="pt-BR"/>
+              </w:rPr>
+              <w:t xml:space="preserve"> definição é feita de forma a atender os passageiros que moram mais perto um do outro</w:t>
+            </w:r>
+            <w:r>
+              <w:rPr>
+                <w:rFonts w:ascii="Arial" w:eastAsia="Times New Roman" w:hAnsi="Arial" w:cs="Arial"/>
+                <w:color w:val="333333"/>
+                <w:sz w:val="24"/>
+                <w:szCs w:val="24"/>
+                <w:lang w:eastAsia="pt-BR"/>
+              </w:rPr>
+              <w:t>, separendo-os por localidade e itinerário viável</w:t>
+            </w:r>
+            <w:r>
+              <w:rPr>
+                <w:rFonts w:ascii="Arial" w:eastAsia="Times New Roman" w:hAnsi="Arial" w:cs="Arial"/>
+                <w:color w:val="333333"/>
+                <w:sz w:val="24"/>
+                <w:szCs w:val="24"/>
+                <w:lang w:eastAsia="pt-BR"/>
+              </w:rPr>
+              <w:t>.</w:t>
+            </w:r>
+          </w:p>
+          <w:p>
+            <w:pPr>
+              <w:spacing w:after="0" w:line="360" w:lineRule="auto"/>
+              <w:jc w:val="both"/>
+              <w:rPr>
+                <w:rFonts w:ascii="Arial" w:eastAsia="Times New Roman" w:hAnsi="Arial" w:cs="Arial"/>
+                <w:color w:val="333333"/>
+                <w:sz w:val="24"/>
+                <w:szCs w:val="24"/>
+                <w:lang w:eastAsia="pt-BR"/>
+              </w:rPr>
+            </w:pPr>
+          </w:p>
+        </w:tc>
+      </w:tr>
+      <w:tr>
+        <w:tc>
+          <w:tcPr>
+            <w:tcW w:w="8804" w:type="dxa"/>
+            <w:shd w:val="clear" w:color="auto" w:fill="FFFFFF"/>
+            <w:tcMar>
+              <w:top w:w="0" w:type="dxa"/>
+              <w:left w:w="150" w:type="dxa"/>
+              <w:bottom w:w="0" w:type="dxa"/>
+              <w:right w:w="150" w:type="dxa"/>
+            </w:tcMar>
+            <w:hideMark/>
+          </w:tcPr>
+          <w:p>
+            <w:pPr>
+              <w:spacing w:after="0" w:line="360" w:lineRule="auto"/>
+              <w:jc w:val="both"/>
+              <w:rPr>
+                <w:rFonts w:ascii="Arial" w:eastAsia="Times New Roman" w:hAnsi="Arial" w:cs="Arial"/>
+                <w:color w:val="333333"/>
+                <w:sz w:val="24"/>
+                <w:szCs w:val="24"/>
+                <w:lang w:eastAsia="pt-BR"/>
+              </w:rPr>
+            </w:pPr>
+          </w:p>
+        </w:tc>
+      </w:tr>
+      <w:tr>
+        <w:tc>
+          <w:tcPr>
+            <w:tcW w:w="8804" w:type="dxa"/>
+            <w:shd w:val="clear" w:color="auto" w:fill="FFFFFF"/>
+            <w:tcMar>
+              <w:top w:w="0" w:type="dxa"/>
+              <w:left w:w="150" w:type="dxa"/>
+              <w:bottom w:w="0" w:type="dxa"/>
+              <w:right w:w="150" w:type="dxa"/>
+            </w:tcMar>
+            <w:hideMark/>
+          </w:tcPr>
+          <w:p>
+            <w:pPr>
+              <w:spacing w:after="0" w:line="360" w:lineRule="auto"/>
+              <w:jc w:val="both"/>
+              <w:rPr>
+                <w:rFonts w:ascii="Arial" w:eastAsia="Times New Roman" w:hAnsi="Arial" w:cs="Arial"/>
+                <w:b/>
+                <w:color w:val="333333"/>
+                <w:sz w:val="24"/>
+                <w:szCs w:val="24"/>
+                <w:lang w:eastAsia="pt-BR"/>
+              </w:rPr>
+            </w:pPr>
+            <w:r>
+              <w:rPr>
+                <w:rFonts w:ascii="Arial" w:eastAsia="Times New Roman" w:hAnsi="Arial" w:cs="Arial"/>
+                <w:b/>
+                <w:color w:val="333333"/>
+                <w:sz w:val="24"/>
+                <w:szCs w:val="24"/>
+                <w:lang w:eastAsia="pt-BR"/>
+              </w:rPr>
+              <w:t xml:space="preserve">8 - </w:t>
+            </w:r>
+            <w:r>
+              <w:rPr>
+                <w:rFonts w:ascii="Arial" w:eastAsia="Times New Roman" w:hAnsi="Arial" w:cs="Arial"/>
+                <w:b/>
+                <w:color w:val="333333"/>
+                <w:sz w:val="24"/>
+                <w:szCs w:val="24"/>
+                <w:lang w:eastAsia="pt-BR"/>
+              </w:rPr>
+              <w:t>Quantos veículos/ônibus possui?</w:t>
+            </w:r>
+          </w:p>
+          <w:p>
+            <w:pPr>
+              <w:spacing w:after="0" w:line="360" w:lineRule="auto"/>
+              <w:jc w:val="both"/>
+              <w:rPr>
+                <w:rFonts w:ascii="Arial" w:eastAsia="Times New Roman" w:hAnsi="Arial" w:cs="Arial"/>
+                <w:color w:val="333333"/>
+                <w:sz w:val="24"/>
+                <w:szCs w:val="24"/>
+                <w:lang w:eastAsia="pt-BR"/>
+              </w:rPr>
+            </w:pPr>
+            <w:r>
+              <w:rPr>
+                <w:rFonts w:ascii="Arial" w:eastAsia="Times New Roman" w:hAnsi="Arial" w:cs="Arial"/>
+                <w:b/>
+                <w:color w:val="333333"/>
+                <w:sz w:val="24"/>
+                <w:szCs w:val="24"/>
+                <w:lang w:eastAsia="pt-BR"/>
+              </w:rPr>
+              <w:t xml:space="preserve">R: </w:t>
+            </w:r>
+            <w:r>
+              <w:rPr>
+                <w:rFonts w:ascii="Arial" w:eastAsia="Times New Roman" w:hAnsi="Arial" w:cs="Arial"/>
+                <w:color w:val="333333"/>
+                <w:sz w:val="24"/>
+                <w:szCs w:val="24"/>
+                <w:lang w:eastAsia="pt-BR"/>
+              </w:rPr>
+              <w:t>Atualmente, trabalho com 2</w:t>
+            </w:r>
+            <w:r>
+              <w:rPr>
+                <w:rFonts w:ascii="Arial" w:eastAsia="Times New Roman" w:hAnsi="Arial" w:cs="Arial"/>
+                <w:color w:val="333333"/>
+                <w:sz w:val="24"/>
+                <w:szCs w:val="24"/>
+                <w:lang w:eastAsia="pt-BR"/>
+              </w:rPr>
+              <w:t xml:space="preserve"> vans.</w:t>
+            </w:r>
+          </w:p>
+          <w:p>
+            <w:pPr>
+              <w:spacing w:after="0" w:line="360" w:lineRule="auto"/>
+              <w:ind w:left="851"/>
+              <w:jc w:val="both"/>
+              <w:rPr>
+                <w:rFonts w:ascii="Arial" w:eastAsia="Times New Roman" w:hAnsi="Arial" w:cs="Arial"/>
+                <w:color w:val="333333"/>
+                <w:sz w:val="24"/>
+                <w:szCs w:val="24"/>
+                <w:lang w:eastAsia="pt-BR"/>
+              </w:rPr>
+            </w:pPr>
+          </w:p>
+        </w:tc>
+      </w:tr>
+      <w:tr>
+        <w:tc>
+          <w:tcPr>
+            <w:tcW w:w="8804" w:type="dxa"/>
+            <w:shd w:val="clear" w:color="auto" w:fill="FFFFFF"/>
+            <w:tcMar>
+              <w:top w:w="0" w:type="dxa"/>
+              <w:left w:w="150" w:type="dxa"/>
+              <w:bottom w:w="0" w:type="dxa"/>
+              <w:right w:w="150" w:type="dxa"/>
+            </w:tcMar>
+            <w:hideMark/>
+          </w:tcPr>
+          <w:p>
+            <w:pPr>
+              <w:spacing w:after="0" w:line="360" w:lineRule="auto"/>
+              <w:jc w:val="both"/>
+              <w:rPr>
+                <w:rFonts w:ascii="Arial" w:eastAsia="Times New Roman" w:hAnsi="Arial" w:cs="Arial"/>
+                <w:color w:val="333333"/>
+                <w:sz w:val="24"/>
+                <w:szCs w:val="24"/>
+                <w:lang w:eastAsia="pt-BR"/>
+              </w:rPr>
+            </w:pPr>
+          </w:p>
+        </w:tc>
+      </w:tr>
+      <w:tr>
+        <w:tc>
+          <w:tcPr>
+            <w:tcW w:w="8804" w:type="dxa"/>
+            <w:shd w:val="clear" w:color="auto" w:fill="FFFFFF"/>
+            <w:tcMar>
+              <w:top w:w="0" w:type="dxa"/>
+              <w:left w:w="150" w:type="dxa"/>
+              <w:bottom w:w="0" w:type="dxa"/>
+              <w:right w:w="150" w:type="dxa"/>
+            </w:tcMar>
+            <w:hideMark/>
+          </w:tcPr>
+          <w:p>
+            <w:pPr>
+              <w:spacing w:after="0" w:line="360" w:lineRule="auto"/>
+              <w:jc w:val="both"/>
+              <w:rPr>
+                <w:rFonts w:ascii="Arial" w:eastAsia="Times New Roman" w:hAnsi="Arial" w:cs="Arial"/>
+                <w:b/>
+                <w:color w:val="333333"/>
+                <w:sz w:val="24"/>
+                <w:szCs w:val="24"/>
+                <w:lang w:eastAsia="pt-BR"/>
+              </w:rPr>
+            </w:pPr>
+            <w:r>
+              <w:rPr>
+                <w:rFonts w:ascii="Arial" w:eastAsia="Times New Roman" w:hAnsi="Arial" w:cs="Arial"/>
+                <w:b/>
+                <w:color w:val="333333"/>
+                <w:sz w:val="24"/>
+                <w:szCs w:val="24"/>
+                <w:lang w:eastAsia="pt-BR"/>
+              </w:rPr>
+              <w:t xml:space="preserve">8ª - </w:t>
+            </w:r>
+            <w:r>
+              <w:rPr>
+                <w:rFonts w:ascii="Arial" w:eastAsia="Times New Roman" w:hAnsi="Arial" w:cs="Arial"/>
+                <w:b/>
+                <w:color w:val="333333"/>
+                <w:sz w:val="24"/>
+                <w:szCs w:val="24"/>
+                <w:lang w:eastAsia="pt-BR"/>
+              </w:rPr>
+              <w:t xml:space="preserve">Se mais que um &gt; Como </w:t>
+            </w:r>
+            <w:r>
+              <w:rPr>
+                <w:rFonts w:ascii="Arial" w:eastAsia="Times New Roman" w:hAnsi="Arial" w:cs="Arial"/>
+                <w:b/>
+                <w:color w:val="333333"/>
+                <w:sz w:val="24"/>
+                <w:szCs w:val="24"/>
+                <w:lang w:eastAsia="pt-BR"/>
+              </w:rPr>
+              <w:t>define qual vai para cada lugar</w:t>
+            </w:r>
+            <w:r>
+              <w:rPr>
+                <w:rFonts w:ascii="Arial" w:eastAsia="Times New Roman" w:hAnsi="Arial" w:cs="Arial"/>
+                <w:b/>
+                <w:color w:val="333333"/>
+                <w:sz w:val="24"/>
+                <w:szCs w:val="24"/>
+                <w:lang w:eastAsia="pt-BR"/>
+              </w:rPr>
+              <w:t>?</w:t>
+            </w:r>
+          </w:p>
+          <w:p>
+            <w:pPr>
+              <w:spacing w:after="0" w:line="360" w:lineRule="auto"/>
+              <w:jc w:val="both"/>
+              <w:rPr>
+                <w:rFonts w:ascii="Arial" w:eastAsia="Times New Roman" w:hAnsi="Arial" w:cs="Arial"/>
+                <w:color w:val="333333"/>
+                <w:sz w:val="24"/>
+                <w:szCs w:val="24"/>
+                <w:lang w:eastAsia="pt-BR"/>
+              </w:rPr>
+            </w:pPr>
+            <w:r>
+              <w:rPr>
+                <w:rFonts w:ascii="Arial" w:eastAsia="Times New Roman" w:hAnsi="Arial" w:cs="Arial"/>
+                <w:b/>
+                <w:color w:val="333333"/>
+                <w:sz w:val="24"/>
+                <w:szCs w:val="24"/>
+                <w:lang w:eastAsia="pt-BR"/>
+              </w:rPr>
+              <w:t>R:</w:t>
+            </w:r>
+            <w:r>
+              <w:rPr>
+                <w:rFonts w:ascii="Arial" w:eastAsia="Times New Roman" w:hAnsi="Arial" w:cs="Arial"/>
+                <w:color w:val="333333"/>
+                <w:sz w:val="24"/>
+                <w:szCs w:val="24"/>
+                <w:lang w:eastAsia="pt-BR"/>
+              </w:rPr>
+              <w:t xml:space="preserve"> </w:t>
+            </w:r>
+            <w:r>
+              <w:rPr>
+                <w:rFonts w:ascii="Arial" w:eastAsia="Times New Roman" w:hAnsi="Arial" w:cs="Arial"/>
+                <w:color w:val="333333"/>
+                <w:sz w:val="24"/>
+                <w:szCs w:val="24"/>
+                <w:lang w:eastAsia="pt-BR"/>
+              </w:rPr>
+              <w:t>O veículo em si</w:t>
+            </w:r>
+            <w:r>
+              <w:rPr>
+                <w:rFonts w:ascii="Arial" w:eastAsia="Times New Roman" w:hAnsi="Arial" w:cs="Arial"/>
+                <w:color w:val="333333"/>
+                <w:sz w:val="24"/>
+                <w:szCs w:val="24"/>
+                <w:lang w:eastAsia="pt-BR"/>
+              </w:rPr>
+              <w:t xml:space="preserve"> não interfere muito na escolha, sendo utilizado qualquer um  que esteja disponivel no momento.</w:t>
+            </w:r>
+          </w:p>
+          <w:p>
+            <w:pPr>
+              <w:spacing w:after="0" w:line="360" w:lineRule="auto"/>
+              <w:jc w:val="both"/>
+              <w:rPr>
+                <w:rFonts w:ascii="Arial" w:eastAsia="Times New Roman" w:hAnsi="Arial" w:cs="Arial"/>
+                <w:color w:val="333333"/>
+                <w:sz w:val="24"/>
+                <w:szCs w:val="24"/>
+                <w:lang w:eastAsia="pt-BR"/>
+              </w:rPr>
+            </w:pPr>
+          </w:p>
+        </w:tc>
+      </w:tr>
+      <w:tr>
+        <w:tc>
+          <w:tcPr>
+            <w:tcW w:w="8804" w:type="dxa"/>
+            <w:shd w:val="clear" w:color="auto" w:fill="FFFFFF"/>
+            <w:tcMar>
+              <w:top w:w="0" w:type="dxa"/>
+              <w:left w:w="150" w:type="dxa"/>
+              <w:bottom w:w="0" w:type="dxa"/>
+              <w:right w:w="150" w:type="dxa"/>
+            </w:tcMar>
+            <w:hideMark/>
+          </w:tcPr>
+          <w:p>
+            <w:pPr>
+              <w:spacing w:after="0" w:line="360" w:lineRule="auto"/>
+              <w:jc w:val="both"/>
+              <w:rPr>
+                <w:rFonts w:ascii="Arial" w:eastAsia="Times New Roman" w:hAnsi="Arial" w:cs="Arial"/>
+                <w:color w:val="333333"/>
+                <w:sz w:val="24"/>
+                <w:szCs w:val="24"/>
+                <w:lang w:eastAsia="pt-BR"/>
+              </w:rPr>
+            </w:pPr>
+          </w:p>
+        </w:tc>
+      </w:tr>
+      <w:tr>
+        <w:tc>
+          <w:tcPr>
+            <w:tcW w:w="8804" w:type="dxa"/>
+            <w:shd w:val="clear" w:color="auto" w:fill="FFFFFF"/>
+            <w:tcMar>
+              <w:top w:w="0" w:type="dxa"/>
+              <w:left w:w="150" w:type="dxa"/>
+              <w:bottom w:w="0" w:type="dxa"/>
+              <w:right w:w="150" w:type="dxa"/>
+            </w:tcMar>
+            <w:hideMark/>
+          </w:tcPr>
+          <w:p>
+            <w:pPr>
+              <w:spacing w:after="0" w:line="360" w:lineRule="auto"/>
+              <w:jc w:val="both"/>
+              <w:rPr>
+                <w:rFonts w:ascii="Arial" w:eastAsia="Times New Roman" w:hAnsi="Arial" w:cs="Arial"/>
+                <w:b/>
+                <w:color w:val="333333"/>
+                <w:sz w:val="24"/>
+                <w:szCs w:val="24"/>
+                <w:lang w:eastAsia="pt-BR"/>
+              </w:rPr>
+            </w:pPr>
+            <w:r>
+              <w:rPr>
+                <w:rFonts w:ascii="Arial" w:eastAsia="Times New Roman" w:hAnsi="Arial" w:cs="Arial"/>
+                <w:b/>
+                <w:color w:val="333333"/>
+                <w:sz w:val="24"/>
+                <w:szCs w:val="24"/>
+                <w:lang w:eastAsia="pt-BR"/>
+              </w:rPr>
+              <w:t xml:space="preserve">9 - </w:t>
+            </w:r>
+            <w:r>
+              <w:rPr>
+                <w:rFonts w:ascii="Arial" w:eastAsia="Times New Roman" w:hAnsi="Arial" w:cs="Arial"/>
+                <w:b/>
+                <w:color w:val="333333"/>
+                <w:sz w:val="24"/>
+                <w:szCs w:val="24"/>
+                <w:lang w:eastAsia="pt-BR"/>
+              </w:rPr>
+              <w:t>Como são definidos os horários por itinerário?</w:t>
+            </w:r>
+          </w:p>
+          <w:p>
+            <w:pPr>
+              <w:spacing w:after="0" w:line="360" w:lineRule="auto"/>
+              <w:jc w:val="both"/>
+              <w:rPr>
+                <w:rFonts w:ascii="Arial" w:eastAsia="Times New Roman" w:hAnsi="Arial" w:cs="Arial"/>
+                <w:color w:val="333333"/>
+                <w:sz w:val="24"/>
+                <w:szCs w:val="24"/>
+                <w:lang w:eastAsia="pt-BR"/>
+              </w:rPr>
+            </w:pPr>
+            <w:r>
+              <w:rPr>
+                <w:rFonts w:ascii="Arial" w:eastAsia="Times New Roman" w:hAnsi="Arial" w:cs="Arial"/>
+                <w:b/>
+                <w:color w:val="333333"/>
+                <w:sz w:val="24"/>
+                <w:szCs w:val="24"/>
+                <w:lang w:eastAsia="pt-BR"/>
+              </w:rPr>
+              <w:t xml:space="preserve">R: </w:t>
+            </w:r>
+            <w:r>
+              <w:rPr>
+                <w:rFonts w:ascii="Arial" w:eastAsia="Times New Roman" w:hAnsi="Arial" w:cs="Arial"/>
+                <w:color w:val="333333"/>
+                <w:sz w:val="24"/>
+                <w:szCs w:val="24"/>
+                <w:lang w:eastAsia="pt-BR"/>
+              </w:rPr>
+              <w:t>Os horários</w:t>
+            </w:r>
+            <w:r>
+              <w:rPr>
+                <w:rFonts w:ascii="Arial" w:eastAsia="Times New Roman" w:hAnsi="Arial" w:cs="Arial"/>
+                <w:color w:val="333333"/>
+                <w:sz w:val="24"/>
+                <w:szCs w:val="24"/>
+                <w:lang w:eastAsia="pt-BR"/>
+              </w:rPr>
+              <w:t xml:space="preserve"> são definidos a partir do tempo que a viagem vai durar</w:t>
+            </w:r>
+            <w:r>
+              <w:rPr>
+                <w:rFonts w:ascii="Arial" w:eastAsia="Times New Roman" w:hAnsi="Arial" w:cs="Arial"/>
+                <w:color w:val="333333"/>
+                <w:sz w:val="24"/>
+                <w:szCs w:val="24"/>
+                <w:lang w:eastAsia="pt-BR"/>
+              </w:rPr>
+              <w:t>, acrescentado de uma folga, para</w:t>
+            </w:r>
+            <w:r>
+              <w:rPr>
+                <w:rFonts w:ascii="Arial" w:eastAsia="Times New Roman" w:hAnsi="Arial" w:cs="Arial"/>
+                <w:color w:val="333333"/>
+                <w:sz w:val="24"/>
+                <w:szCs w:val="24"/>
+                <w:lang w:eastAsia="pt-BR"/>
+              </w:rPr>
+              <w:t xml:space="preserve"> previnir</w:t>
+            </w:r>
+            <w:r>
+              <w:rPr>
+                <w:rFonts w:ascii="Arial" w:eastAsia="Times New Roman" w:hAnsi="Arial" w:cs="Arial"/>
+                <w:color w:val="333333"/>
+                <w:sz w:val="24"/>
+                <w:szCs w:val="24"/>
+                <w:lang w:eastAsia="pt-BR"/>
+              </w:rPr>
+              <w:t xml:space="preserve"> que</w:t>
+            </w:r>
+            <w:r>
+              <w:rPr>
+                <w:rFonts w:ascii="Arial" w:eastAsia="Times New Roman" w:hAnsi="Arial" w:cs="Arial"/>
+                <w:color w:val="333333"/>
+                <w:sz w:val="24"/>
+                <w:szCs w:val="24"/>
+                <w:lang w:eastAsia="pt-BR"/>
+              </w:rPr>
+              <w:t xml:space="preserve"> o veículo se atrase</w:t>
+            </w:r>
+            <w:r>
+              <w:rPr>
+                <w:rFonts w:ascii="Arial" w:eastAsia="Times New Roman" w:hAnsi="Arial" w:cs="Arial"/>
+                <w:color w:val="333333"/>
+                <w:sz w:val="24"/>
+                <w:szCs w:val="24"/>
+                <w:lang w:eastAsia="pt-BR"/>
+              </w:rPr>
+              <w:t xml:space="preserve"> em</w:t>
+            </w:r>
+            <w:r>
+              <w:rPr>
+                <w:rFonts w:ascii="Arial" w:eastAsia="Times New Roman" w:hAnsi="Arial" w:cs="Arial"/>
+                <w:color w:val="333333"/>
+                <w:sz w:val="24"/>
+                <w:szCs w:val="24"/>
+                <w:lang w:eastAsia="pt-BR"/>
+              </w:rPr>
+              <w:t xml:space="preserve"> casos de imprevisto</w:t>
+            </w:r>
+            <w:r>
+              <w:rPr>
+                <w:rFonts w:ascii="Arial" w:eastAsia="Times New Roman" w:hAnsi="Arial" w:cs="Arial"/>
+                <w:color w:val="333333"/>
+                <w:sz w:val="24"/>
+                <w:szCs w:val="24"/>
+                <w:lang w:eastAsia="pt-BR"/>
+              </w:rPr>
+              <w:t>.</w:t>
+            </w:r>
+          </w:p>
+          <w:p>
+            <w:pPr>
+              <w:spacing w:after="0" w:line="360" w:lineRule="auto"/>
+              <w:jc w:val="both"/>
+              <w:rPr>
+                <w:rFonts w:ascii="Arial" w:eastAsia="Times New Roman" w:hAnsi="Arial" w:cs="Arial"/>
+                <w:color w:val="333333"/>
+                <w:sz w:val="24"/>
+                <w:szCs w:val="24"/>
+                <w:lang w:eastAsia="pt-BR"/>
+              </w:rPr>
+            </w:pPr>
+          </w:p>
+        </w:tc>
+      </w:tr>
+      <w:tr>
+        <w:tc>
+          <w:tcPr>
+            <w:tcW w:w="8804" w:type="dxa"/>
+            <w:shd w:val="clear" w:color="auto" w:fill="FFFFFF"/>
+            <w:tcMar>
+              <w:top w:w="0" w:type="dxa"/>
+              <w:left w:w="150" w:type="dxa"/>
+              <w:bottom w:w="0" w:type="dxa"/>
+              <w:right w:w="150" w:type="dxa"/>
+            </w:tcMar>
+            <w:hideMark/>
+          </w:tcPr>
+          <w:p>
+            <w:pPr>
+              <w:spacing w:after="0" w:line="360" w:lineRule="auto"/>
+              <w:jc w:val="both"/>
+              <w:rPr>
+                <w:rFonts w:ascii="Arial" w:eastAsia="Times New Roman" w:hAnsi="Arial" w:cs="Arial"/>
+                <w:color w:val="333333"/>
+                <w:sz w:val="24"/>
+                <w:szCs w:val="24"/>
+                <w:lang w:eastAsia="pt-BR"/>
+              </w:rPr>
+            </w:pPr>
+          </w:p>
+        </w:tc>
+      </w:tr>
+      <w:tr>
+        <w:tc>
+          <w:tcPr>
+            <w:tcW w:w="8804" w:type="dxa"/>
+            <w:shd w:val="clear" w:color="auto" w:fill="FFFFFF"/>
+            <w:tcMar>
+              <w:top w:w="0" w:type="dxa"/>
+              <w:left w:w="150" w:type="dxa"/>
+              <w:bottom w:w="0" w:type="dxa"/>
+              <w:right w:w="150" w:type="dxa"/>
+            </w:tcMar>
+            <w:hideMark/>
+          </w:tcPr>
+          <w:p>
+            <w:pPr>
+              <w:spacing w:after="0" w:line="360" w:lineRule="auto"/>
+              <w:jc w:val="both"/>
+              <w:rPr>
+                <w:rFonts w:ascii="Arial" w:eastAsia="Times New Roman" w:hAnsi="Arial" w:cs="Arial"/>
+                <w:color w:val="333333"/>
+                <w:sz w:val="24"/>
+                <w:szCs w:val="24"/>
+                <w:lang w:eastAsia="pt-BR"/>
+              </w:rPr>
+            </w:pPr>
+          </w:p>
+        </w:tc>
+      </w:tr>
+      <w:tr>
+        <w:tc>
+          <w:tcPr>
+            <w:tcW w:w="8804" w:type="dxa"/>
+            <w:shd w:val="clear" w:color="auto" w:fill="FFFFFF"/>
+            <w:tcMar>
+              <w:top w:w="0" w:type="dxa"/>
+              <w:left w:w="150" w:type="dxa"/>
+              <w:bottom w:w="0" w:type="dxa"/>
+              <w:right w:w="150" w:type="dxa"/>
+            </w:tcMar>
+            <w:hideMark/>
+          </w:tcPr>
+          <w:p>
+            <w:pPr>
+              <w:spacing w:after="0" w:line="360" w:lineRule="auto"/>
+              <w:jc w:val="both"/>
+              <w:rPr>
+                <w:rFonts w:ascii="Arial" w:eastAsia="Times New Roman" w:hAnsi="Arial" w:cs="Arial"/>
+                <w:color w:val="333333"/>
+                <w:sz w:val="24"/>
+                <w:szCs w:val="24"/>
+                <w:lang w:eastAsia="pt-BR"/>
+              </w:rPr>
+            </w:pPr>
+          </w:p>
+        </w:tc>
+      </w:tr>
+      <w:tr>
+        <w:tc>
+          <w:tcPr>
+            <w:tcW w:w="8804" w:type="dxa"/>
+            <w:shd w:val="clear" w:color="auto" w:fill="FFFFFF"/>
+            <w:tcMar>
+              <w:top w:w="0" w:type="dxa"/>
+              <w:left w:w="150" w:type="dxa"/>
+              <w:bottom w:w="0" w:type="dxa"/>
+              <w:right w:w="150" w:type="dxa"/>
+            </w:tcMar>
+            <w:hideMark/>
+          </w:tcPr>
+          <w:p>
+            <w:pPr>
+              <w:spacing w:after="0" w:line="360" w:lineRule="auto"/>
+              <w:jc w:val="both"/>
+              <w:rPr>
+                <w:rFonts w:ascii="Arial" w:eastAsia="Times New Roman" w:hAnsi="Arial" w:cs="Arial"/>
+                <w:color w:val="333333"/>
+                <w:sz w:val="24"/>
+                <w:szCs w:val="24"/>
+                <w:lang w:eastAsia="pt-BR"/>
+              </w:rPr>
+            </w:pPr>
+          </w:p>
+        </w:tc>
+      </w:tr>
+    </w:tbl>
+    <w:p>
+      <w:r>
+        <w:br w:type="page"/>
+      </w:r>
+    </w:p>
+    <w:tbl>
+      <w:tblPr>
+        <w:tblW w:w="0" w:type="auto"/>
+        <w:shd w:val="clear" w:color="auto" w:fill="FFFFFF"/>
+        <w:tblCellMar>
+          <w:top w:w="15" w:type="dxa"/>
+          <w:left w:w="15" w:type="dxa"/>
+          <w:bottom w:w="15" w:type="dxa"/>
+          <w:right w:w="15" w:type="dxa"/>
+        </w:tblCellMar>
+        <w:tblLook w:val="04A0"/>
+      </w:tblPr>
+      <w:tblGrid>
+        <w:gridCol w:w="8804"/>
+      </w:tblGrid>
+      <w:tr>
+        <w:tc>
+          <w:tcPr>
+            <w:tcW w:w="8804" w:type="dxa"/>
+            <w:shd w:val="clear" w:color="auto" w:fill="FFFFFF"/>
+            <w:tcMar>
+              <w:top w:w="0" w:type="dxa"/>
+              <w:left w:w="150" w:type="dxa"/>
+              <w:bottom w:w="0" w:type="dxa"/>
+              <w:right w:w="150" w:type="dxa"/>
+            </w:tcMar>
+            <w:hideMark/>
+          </w:tcPr>
+          <w:p>
+            <w:pPr>
+              <w:spacing w:after="0" w:line="360" w:lineRule="auto"/>
+              <w:jc w:val="both"/>
+              <w:rPr>
+                <w:rFonts w:ascii="Arial" w:eastAsia="Times New Roman" w:hAnsi="Arial" w:cs="Arial"/>
+                <w:b/>
+                <w:color w:val="333333"/>
+                <w:sz w:val="24"/>
+                <w:szCs w:val="24"/>
+                <w:lang w:eastAsia="pt-BR"/>
+              </w:rPr>
+            </w:pPr>
+            <w:r>
+              <w:rPr>
+                <w:rFonts w:ascii="Arial" w:eastAsia="Times New Roman" w:hAnsi="Arial" w:cs="Arial"/>
+                <w:b/>
+                <w:color w:val="333333"/>
+                <w:sz w:val="24"/>
+                <w:szCs w:val="24"/>
+                <w:lang w:eastAsia="pt-BR"/>
+              </w:rPr>
               <w:lastRenderedPageBreak/>
-              <w:t>R:</w:t>
-            </w:r>
-            <w:r>
-              <w:rPr>
-                <w:rFonts w:ascii="Arial" w:eastAsia="Times New Roman" w:hAnsi="Arial" w:cs="Arial"/>
-                <w:b/>
-                <w:color w:val="333333"/>
-                <w:sz w:val="24"/>
-                <w:szCs w:val="24"/>
-                <w:lang w:eastAsia="pt-BR"/>
-              </w:rPr>
-              <w:t xml:space="preserve"> </w:t>
-            </w:r>
-            <w:r>
-              <w:rPr>
-                <w:rFonts w:ascii="Arial" w:eastAsia="Times New Roman" w:hAnsi="Arial" w:cs="Arial"/>
-                <w:color w:val="333333"/>
-                <w:sz w:val="24"/>
-                <w:szCs w:val="24"/>
-                <w:lang w:eastAsia="pt-BR"/>
-              </w:rPr>
-              <w:t>É</w:t>
-            </w:r>
-            <w:r>
-              <w:rPr>
-                <w:rFonts w:ascii="Arial" w:eastAsia="Times New Roman" w:hAnsi="Arial" w:cs="Arial"/>
-                <w:color w:val="333333"/>
-                <w:sz w:val="24"/>
-                <w:szCs w:val="24"/>
-                <w:lang w:eastAsia="pt-BR"/>
-              </w:rPr>
-              <w:t xml:space="preserve"> defini</w:t>
-            </w:r>
-            <w:r>
-              <w:rPr>
-                <w:rFonts w:ascii="Arial" w:eastAsia="Times New Roman" w:hAnsi="Arial" w:cs="Arial"/>
-                <w:color w:val="333333"/>
-                <w:sz w:val="24"/>
-                <w:szCs w:val="24"/>
-                <w:lang w:eastAsia="pt-BR"/>
-              </w:rPr>
-              <w:t>do um contrato de 11</w:t>
-            </w:r>
-            <w:r>
-              <w:rPr>
-                <w:rFonts w:ascii="Arial" w:eastAsia="Times New Roman" w:hAnsi="Arial" w:cs="Arial"/>
-                <w:color w:val="333333"/>
-                <w:sz w:val="24"/>
-                <w:szCs w:val="24"/>
-                <w:lang w:eastAsia="pt-BR"/>
-              </w:rPr>
-              <w:t xml:space="preserve"> meses, que em caso de rompimento por uma das partes, a outra deverá pagar uma multa no valor de 3 mensalidades mais o mês vigente. </w:t>
-            </w:r>
-          </w:p>
-          <w:p>
-            <w:pPr>
-              <w:spacing w:after="0" w:line="360" w:lineRule="auto"/>
-              <w:jc w:val="both"/>
-              <w:rPr>
-                <w:rFonts w:ascii="Arial" w:eastAsia="Times New Roman" w:hAnsi="Arial" w:cs="Arial"/>
-                <w:color w:val="333333"/>
-                <w:sz w:val="24"/>
-                <w:szCs w:val="24"/>
-                <w:lang w:eastAsia="pt-BR"/>
-              </w:rPr>
-            </w:pPr>
-            <w:r>
-              <w:rPr>
-                <w:rFonts w:ascii="Arial" w:eastAsia="Times New Roman" w:hAnsi="Arial" w:cs="Arial"/>
-                <w:color w:val="333333"/>
-                <w:sz w:val="24"/>
-                <w:szCs w:val="24"/>
-                <w:lang w:eastAsia="pt-BR"/>
-              </w:rPr>
-              <w:t>Em caso de excursões / turismo não tem contrato formal, apenas um comunicado verbal</w:t>
-            </w:r>
-            <w:r>
-              <w:rPr>
-                <w:rFonts w:ascii="Arial" w:eastAsia="Times New Roman" w:hAnsi="Arial" w:cs="Arial"/>
-                <w:color w:val="333333"/>
-                <w:sz w:val="24"/>
-                <w:szCs w:val="24"/>
-                <w:lang w:eastAsia="pt-BR"/>
-              </w:rPr>
-              <w:t>.</w:t>
-            </w:r>
-          </w:p>
-          <w:p>
-            <w:pPr>
-              <w:spacing w:after="0" w:line="360" w:lineRule="auto"/>
-              <w:jc w:val="both"/>
-              <w:rPr>
-                <w:rFonts w:ascii="Arial" w:eastAsia="Times New Roman" w:hAnsi="Arial" w:cs="Arial"/>
-                <w:color w:val="333333"/>
-                <w:sz w:val="24"/>
-                <w:szCs w:val="24"/>
-                <w:lang w:eastAsia="pt-BR"/>
-              </w:rPr>
-            </w:pPr>
-          </w:p>
-        </w:tc>
-      </w:tr>
-      <w:tr>
-        <w:tc>
-          <w:tcPr>
-            <w:tcW w:w="8804" w:type="dxa"/>
-            <w:shd w:val="clear" w:color="auto" w:fill="FFFFFF"/>
-            <w:tcMar>
-              <w:top w:w="0" w:type="dxa"/>
-              <w:left w:w="150" w:type="dxa"/>
-              <w:bottom w:w="0" w:type="dxa"/>
-              <w:right w:w="150" w:type="dxa"/>
-            </w:tcMar>
-            <w:hideMark/>
-          </w:tcPr>
-          <w:p>
-            <w:pPr>
-              <w:spacing w:after="0" w:line="360" w:lineRule="auto"/>
-              <w:jc w:val="both"/>
-              <w:rPr>
-                <w:rFonts w:ascii="Arial" w:eastAsia="Times New Roman" w:hAnsi="Arial" w:cs="Arial"/>
-                <w:color w:val="333333"/>
-                <w:sz w:val="24"/>
-                <w:szCs w:val="24"/>
-                <w:lang w:eastAsia="pt-BR"/>
-              </w:rPr>
-            </w:pPr>
-          </w:p>
-        </w:tc>
-      </w:tr>
-      <w:tr>
-        <w:tc>
-          <w:tcPr>
-            <w:tcW w:w="8804" w:type="dxa"/>
-            <w:shd w:val="clear" w:color="auto" w:fill="FFFFFF"/>
-            <w:tcMar>
-              <w:top w:w="0" w:type="dxa"/>
-              <w:left w:w="150" w:type="dxa"/>
-              <w:bottom w:w="0" w:type="dxa"/>
-              <w:right w:w="150" w:type="dxa"/>
-            </w:tcMar>
-            <w:hideMark/>
-          </w:tcPr>
-          <w:p>
-            <w:pPr>
-              <w:spacing w:after="0" w:line="360" w:lineRule="auto"/>
-              <w:jc w:val="both"/>
-              <w:rPr>
-                <w:rFonts w:ascii="Arial" w:eastAsia="Times New Roman" w:hAnsi="Arial" w:cs="Arial"/>
-                <w:color w:val="333333"/>
-                <w:sz w:val="24"/>
-                <w:szCs w:val="24"/>
-                <w:lang w:eastAsia="pt-BR"/>
-              </w:rPr>
-            </w:pPr>
-          </w:p>
-        </w:tc>
-      </w:tr>
-      <w:tr>
-        <w:tc>
-          <w:tcPr>
-            <w:tcW w:w="8804" w:type="dxa"/>
-            <w:shd w:val="clear" w:color="auto" w:fill="FFFFFF"/>
-            <w:tcMar>
-              <w:top w:w="0" w:type="dxa"/>
-              <w:left w:w="150" w:type="dxa"/>
-              <w:bottom w:w="0" w:type="dxa"/>
-              <w:right w:w="150" w:type="dxa"/>
-            </w:tcMar>
-            <w:hideMark/>
-          </w:tcPr>
-          <w:p>
-            <w:pPr>
-              <w:spacing w:after="0" w:line="360" w:lineRule="auto"/>
-              <w:jc w:val="both"/>
-              <w:rPr>
-                <w:rFonts w:ascii="Arial" w:eastAsia="Times New Roman" w:hAnsi="Arial" w:cs="Arial"/>
-                <w:color w:val="333333"/>
-                <w:sz w:val="24"/>
-                <w:szCs w:val="24"/>
-                <w:lang w:eastAsia="pt-BR"/>
-              </w:rPr>
-            </w:pPr>
-          </w:p>
-        </w:tc>
-      </w:tr>
-      <w:tr>
-        <w:tc>
-          <w:tcPr>
-            <w:tcW w:w="8804" w:type="dxa"/>
-            <w:shd w:val="clear" w:color="auto" w:fill="FFFFFF"/>
-            <w:tcMar>
-              <w:top w:w="0" w:type="dxa"/>
-              <w:left w:w="150" w:type="dxa"/>
-              <w:bottom w:w="0" w:type="dxa"/>
-              <w:right w:w="150" w:type="dxa"/>
-            </w:tcMar>
-            <w:hideMark/>
-          </w:tcPr>
-          <w:p>
-            <w:pPr>
-              <w:spacing w:after="0" w:line="360" w:lineRule="auto"/>
-              <w:jc w:val="both"/>
-              <w:rPr>
-                <w:rFonts w:ascii="Arial" w:eastAsia="Times New Roman" w:hAnsi="Arial" w:cs="Arial"/>
-                <w:color w:val="333333"/>
-                <w:sz w:val="24"/>
-                <w:szCs w:val="24"/>
-                <w:lang w:eastAsia="pt-BR"/>
-              </w:rPr>
-            </w:pPr>
-          </w:p>
-        </w:tc>
-      </w:tr>
-      <w:tr>
-        <w:tc>
-          <w:tcPr>
-            <w:tcW w:w="8804" w:type="dxa"/>
-            <w:shd w:val="clear" w:color="auto" w:fill="FFFFFF"/>
-            <w:tcMar>
-              <w:top w:w="0" w:type="dxa"/>
-              <w:left w:w="150" w:type="dxa"/>
-              <w:bottom w:w="0" w:type="dxa"/>
-              <w:right w:w="150" w:type="dxa"/>
-            </w:tcMar>
-            <w:hideMark/>
-          </w:tcPr>
-          <w:p>
-            <w:pPr>
-              <w:spacing w:after="0" w:line="360" w:lineRule="auto"/>
-              <w:jc w:val="both"/>
-              <w:rPr>
-                <w:rFonts w:ascii="Arial" w:eastAsia="Times New Roman" w:hAnsi="Arial" w:cs="Arial"/>
-                <w:b/>
-                <w:color w:val="333333"/>
-                <w:sz w:val="24"/>
-                <w:szCs w:val="24"/>
-                <w:lang w:eastAsia="pt-BR"/>
-              </w:rPr>
-            </w:pPr>
-            <w:r>
-              <w:rPr>
-                <w:rFonts w:ascii="Arial" w:eastAsia="Times New Roman" w:hAnsi="Arial" w:cs="Arial"/>
-                <w:b/>
-                <w:color w:val="333333"/>
-                <w:sz w:val="24"/>
-                <w:szCs w:val="24"/>
-                <w:lang w:eastAsia="pt-BR"/>
-              </w:rPr>
-              <w:t xml:space="preserve">6 - </w:t>
-            </w:r>
-            <w:r>
-              <w:rPr>
-                <w:rFonts w:ascii="Arial" w:eastAsia="Times New Roman" w:hAnsi="Arial" w:cs="Arial"/>
-                <w:b/>
-                <w:color w:val="333333"/>
-                <w:sz w:val="24"/>
-                <w:szCs w:val="24"/>
-                <w:lang w:eastAsia="pt-BR"/>
-              </w:rPr>
-              <w:t xml:space="preserve">Como </w:t>
-            </w:r>
-            <w:r>
-              <w:rPr>
-                <w:rFonts w:ascii="Arial" w:eastAsia="Times New Roman" w:hAnsi="Arial" w:cs="Arial"/>
-                <w:b/>
-                <w:color w:val="333333"/>
-                <w:sz w:val="24"/>
-                <w:szCs w:val="24"/>
-                <w:lang w:eastAsia="pt-BR"/>
-              </w:rPr>
-              <w:t>são coletados</w:t>
-            </w:r>
-            <w:r>
-              <w:rPr>
-                <w:rFonts w:ascii="Arial" w:eastAsia="Times New Roman" w:hAnsi="Arial" w:cs="Arial"/>
-                <w:b/>
-                <w:color w:val="333333"/>
-                <w:sz w:val="24"/>
-                <w:szCs w:val="24"/>
-                <w:lang w:eastAsia="pt-BR"/>
-              </w:rPr>
-              <w:t xml:space="preserve"> os passageiros?</w:t>
-            </w:r>
-          </w:p>
-          <w:p>
-            <w:pPr>
-              <w:spacing w:after="0" w:line="360" w:lineRule="auto"/>
-              <w:jc w:val="both"/>
-              <w:rPr>
-                <w:rFonts w:ascii="Arial" w:eastAsia="Times New Roman" w:hAnsi="Arial" w:cs="Arial"/>
-                <w:color w:val="333333"/>
-                <w:sz w:val="24"/>
-                <w:szCs w:val="24"/>
-                <w:lang w:eastAsia="pt-BR"/>
-              </w:rPr>
-            </w:pPr>
-            <w:r>
-              <w:rPr>
-                <w:rFonts w:ascii="Arial" w:eastAsia="Times New Roman" w:hAnsi="Arial" w:cs="Arial"/>
-                <w:b/>
-                <w:color w:val="333333"/>
-                <w:sz w:val="24"/>
-                <w:szCs w:val="24"/>
-                <w:lang w:eastAsia="pt-BR"/>
-              </w:rPr>
-              <w:t xml:space="preserve">R: </w:t>
-            </w:r>
-            <w:r>
-              <w:rPr>
-                <w:rFonts w:ascii="Arial" w:eastAsia="Times New Roman" w:hAnsi="Arial" w:cs="Arial"/>
-                <w:color w:val="333333"/>
-                <w:sz w:val="24"/>
-                <w:szCs w:val="24"/>
-                <w:lang w:eastAsia="pt-BR"/>
-              </w:rPr>
-              <w:t>Conforme</w:t>
-            </w:r>
-            <w:r>
-              <w:rPr>
-                <w:rFonts w:ascii="Arial" w:eastAsia="Times New Roman" w:hAnsi="Arial" w:cs="Arial"/>
-                <w:color w:val="333333"/>
-                <w:sz w:val="24"/>
-                <w:szCs w:val="24"/>
-                <w:lang w:eastAsia="pt-BR"/>
-              </w:rPr>
-              <w:t xml:space="preserve"> o horário previamente estabelecido com o motorista, os passageiros aguardam em suas respectivas residências</w:t>
-            </w:r>
-            <w:r>
-              <w:rPr>
-                <w:rFonts w:ascii="Arial" w:eastAsia="Times New Roman" w:hAnsi="Arial" w:cs="Arial"/>
-                <w:color w:val="333333"/>
-                <w:sz w:val="24"/>
-                <w:szCs w:val="24"/>
-                <w:lang w:eastAsia="pt-BR"/>
-              </w:rPr>
-              <w:t>, não havendo muito tempo para atrasos</w:t>
-            </w:r>
-            <w:r>
-              <w:rPr>
-                <w:rFonts w:ascii="Arial" w:eastAsia="Times New Roman" w:hAnsi="Arial" w:cs="Arial"/>
-                <w:color w:val="333333"/>
-                <w:sz w:val="24"/>
-                <w:szCs w:val="24"/>
-                <w:lang w:eastAsia="pt-BR"/>
-              </w:rPr>
-              <w:t>.</w:t>
-            </w:r>
-          </w:p>
-          <w:p>
-            <w:pPr>
-              <w:spacing w:after="0" w:line="360" w:lineRule="auto"/>
-              <w:jc w:val="both"/>
-              <w:rPr>
-                <w:rFonts w:ascii="Arial" w:eastAsia="Times New Roman" w:hAnsi="Arial" w:cs="Arial"/>
-                <w:color w:val="333333"/>
-                <w:sz w:val="24"/>
-                <w:szCs w:val="24"/>
-                <w:lang w:eastAsia="pt-BR"/>
-              </w:rPr>
-            </w:pPr>
-          </w:p>
-        </w:tc>
-      </w:tr>
-      <w:tr>
-        <w:tc>
-          <w:tcPr>
-            <w:tcW w:w="8804" w:type="dxa"/>
-            <w:shd w:val="clear" w:color="auto" w:fill="FFFFFF"/>
-            <w:tcMar>
-              <w:top w:w="0" w:type="dxa"/>
-              <w:left w:w="150" w:type="dxa"/>
-              <w:bottom w:w="0" w:type="dxa"/>
-              <w:right w:w="150" w:type="dxa"/>
-            </w:tcMar>
-            <w:hideMark/>
-          </w:tcPr>
-          <w:p>
-            <w:pPr>
-              <w:spacing w:after="0" w:line="360" w:lineRule="auto"/>
-              <w:jc w:val="both"/>
-              <w:rPr>
-                <w:rFonts w:ascii="Arial" w:eastAsia="Times New Roman" w:hAnsi="Arial" w:cs="Arial"/>
-                <w:color w:val="333333"/>
-                <w:sz w:val="24"/>
-                <w:szCs w:val="24"/>
-                <w:lang w:eastAsia="pt-BR"/>
-              </w:rPr>
-            </w:pPr>
-          </w:p>
-        </w:tc>
-      </w:tr>
-      <w:tr>
-        <w:tc>
-          <w:tcPr>
-            <w:tcW w:w="8804" w:type="dxa"/>
-            <w:shd w:val="clear" w:color="auto" w:fill="FFFFFF"/>
-            <w:tcMar>
-              <w:top w:w="0" w:type="dxa"/>
-              <w:left w:w="150" w:type="dxa"/>
-              <w:bottom w:w="0" w:type="dxa"/>
-              <w:right w:w="150" w:type="dxa"/>
-            </w:tcMar>
-            <w:hideMark/>
-          </w:tcPr>
-          <w:p>
-            <w:pPr>
-              <w:spacing w:after="0" w:line="360" w:lineRule="auto"/>
-              <w:jc w:val="both"/>
-              <w:rPr>
-                <w:rFonts w:ascii="Arial" w:eastAsia="Times New Roman" w:hAnsi="Arial" w:cs="Arial"/>
-                <w:b/>
-                <w:color w:val="333333"/>
-                <w:sz w:val="24"/>
-                <w:szCs w:val="24"/>
-                <w:lang w:eastAsia="pt-BR"/>
-              </w:rPr>
-            </w:pPr>
-            <w:r>
-              <w:rPr>
-                <w:rFonts w:ascii="Arial" w:eastAsia="Times New Roman" w:hAnsi="Arial" w:cs="Arial"/>
-                <w:b/>
-                <w:color w:val="333333"/>
-                <w:sz w:val="24"/>
-                <w:szCs w:val="24"/>
-                <w:lang w:eastAsia="pt-BR"/>
-              </w:rPr>
-              <w:t xml:space="preserve">7 - </w:t>
-            </w:r>
-            <w:r>
-              <w:rPr>
-                <w:rFonts w:ascii="Arial" w:eastAsia="Times New Roman" w:hAnsi="Arial" w:cs="Arial"/>
-                <w:b/>
-                <w:color w:val="333333"/>
-                <w:sz w:val="24"/>
-                <w:szCs w:val="24"/>
-                <w:lang w:eastAsia="pt-BR"/>
-              </w:rPr>
-              <w:t>Como são definidos os percursos / itinerários / caminhos?</w:t>
-            </w:r>
-          </w:p>
-          <w:p>
-            <w:pPr>
-              <w:spacing w:after="0" w:line="360" w:lineRule="auto"/>
-              <w:jc w:val="both"/>
-              <w:rPr>
-                <w:rFonts w:ascii="Arial" w:eastAsia="Times New Roman" w:hAnsi="Arial" w:cs="Arial"/>
-                <w:b/>
-                <w:color w:val="333333"/>
-                <w:sz w:val="24"/>
-                <w:szCs w:val="24"/>
-                <w:lang w:eastAsia="pt-BR"/>
-              </w:rPr>
-            </w:pPr>
-            <w:r>
-              <w:rPr>
-                <w:rFonts w:ascii="Arial" w:eastAsia="Times New Roman" w:hAnsi="Arial" w:cs="Arial"/>
-                <w:b/>
-                <w:color w:val="333333"/>
-                <w:sz w:val="24"/>
-                <w:szCs w:val="24"/>
-                <w:lang w:eastAsia="pt-BR"/>
-              </w:rPr>
-              <w:t xml:space="preserve">R: </w:t>
-            </w:r>
-            <w:r>
-              <w:rPr>
-                <w:rFonts w:ascii="Arial" w:eastAsia="Times New Roman" w:hAnsi="Arial" w:cs="Arial"/>
-                <w:color w:val="333333"/>
-                <w:sz w:val="24"/>
-                <w:szCs w:val="24"/>
-                <w:lang w:eastAsia="pt-BR"/>
-              </w:rPr>
-              <w:t>Procura-se o caminho que traz mais p</w:t>
-            </w:r>
-            <w:r>
-              <w:rPr>
-                <w:rFonts w:ascii="Arial" w:eastAsia="Times New Roman" w:hAnsi="Arial" w:cs="Arial"/>
-                <w:color w:val="333333"/>
-                <w:sz w:val="24"/>
-                <w:szCs w:val="24"/>
-                <w:lang w:eastAsia="pt-BR"/>
-              </w:rPr>
-              <w:t>raticidade e agilidade</w:t>
-            </w:r>
-            <w:r>
-              <w:rPr>
-                <w:rFonts w:ascii="Arial" w:eastAsia="Times New Roman" w:hAnsi="Arial" w:cs="Arial"/>
-                <w:color w:val="333333"/>
-                <w:sz w:val="24"/>
-                <w:szCs w:val="24"/>
-                <w:lang w:eastAsia="pt-BR"/>
-              </w:rPr>
-              <w:t xml:space="preserve"> de modo a cumprir bem os horários combinados com os passageiros contratantes. </w:t>
-            </w:r>
-          </w:p>
-          <w:p>
-            <w:pPr>
-              <w:spacing w:after="0" w:line="360" w:lineRule="auto"/>
-              <w:jc w:val="both"/>
-              <w:rPr>
-                <w:rFonts w:ascii="Arial" w:eastAsia="Times New Roman" w:hAnsi="Arial" w:cs="Arial"/>
-                <w:color w:val="333333"/>
-                <w:sz w:val="24"/>
-                <w:szCs w:val="24"/>
-                <w:lang w:eastAsia="pt-BR"/>
-              </w:rPr>
-            </w:pPr>
-          </w:p>
-        </w:tc>
-      </w:tr>
-      <w:tr>
-        <w:tc>
-          <w:tcPr>
-            <w:tcW w:w="8804" w:type="dxa"/>
-            <w:shd w:val="clear" w:color="auto" w:fill="FFFFFF"/>
-            <w:tcMar>
-              <w:top w:w="0" w:type="dxa"/>
-              <w:left w:w="150" w:type="dxa"/>
-              <w:bottom w:w="0" w:type="dxa"/>
-              <w:right w:w="150" w:type="dxa"/>
-            </w:tcMar>
-            <w:hideMark/>
-          </w:tcPr>
-          <w:p>
-            <w:pPr>
-              <w:spacing w:after="0" w:line="360" w:lineRule="auto"/>
-              <w:jc w:val="both"/>
-              <w:rPr>
-                <w:rFonts w:ascii="Arial" w:eastAsia="Times New Roman" w:hAnsi="Arial" w:cs="Arial"/>
-                <w:color w:val="333333"/>
-                <w:sz w:val="24"/>
-                <w:szCs w:val="24"/>
-                <w:lang w:eastAsia="pt-BR"/>
-              </w:rPr>
-            </w:pPr>
-          </w:p>
-        </w:tc>
-      </w:tr>
-      <w:tr>
-        <w:tc>
-          <w:tcPr>
-            <w:tcW w:w="8804" w:type="dxa"/>
-            <w:shd w:val="clear" w:color="auto" w:fill="FFFFFF"/>
-            <w:tcMar>
-              <w:top w:w="0" w:type="dxa"/>
-              <w:left w:w="150" w:type="dxa"/>
-              <w:bottom w:w="0" w:type="dxa"/>
-              <w:right w:w="150" w:type="dxa"/>
-            </w:tcMar>
-            <w:hideMark/>
-          </w:tcPr>
-          <w:p>
-            <w:pPr>
-              <w:spacing w:after="0" w:line="360" w:lineRule="auto"/>
-              <w:jc w:val="both"/>
-              <w:rPr>
-                <w:rFonts w:ascii="Arial" w:eastAsia="Times New Roman" w:hAnsi="Arial" w:cs="Arial"/>
-                <w:b/>
-                <w:color w:val="333333"/>
-                <w:sz w:val="24"/>
-                <w:szCs w:val="24"/>
-                <w:lang w:eastAsia="pt-BR"/>
-              </w:rPr>
-            </w:pPr>
-            <w:r>
-              <w:rPr>
-                <w:rFonts w:ascii="Arial" w:eastAsia="Times New Roman" w:hAnsi="Arial" w:cs="Arial"/>
-                <w:b/>
-                <w:color w:val="333333"/>
-                <w:sz w:val="24"/>
-                <w:szCs w:val="24"/>
-                <w:lang w:eastAsia="pt-BR"/>
-              </w:rPr>
-              <w:t xml:space="preserve">8 - </w:t>
-            </w:r>
-            <w:r>
-              <w:rPr>
-                <w:rFonts w:ascii="Arial" w:eastAsia="Times New Roman" w:hAnsi="Arial" w:cs="Arial"/>
-                <w:b/>
-                <w:color w:val="333333"/>
-                <w:sz w:val="24"/>
-                <w:szCs w:val="24"/>
-                <w:lang w:eastAsia="pt-BR"/>
-              </w:rPr>
-              <w:t>Quantos veículos/ônibus possui?</w:t>
-            </w:r>
-          </w:p>
-          <w:p>
-            <w:pPr>
-              <w:spacing w:after="0" w:line="360" w:lineRule="auto"/>
-              <w:jc w:val="both"/>
-              <w:rPr>
-                <w:rFonts w:ascii="Arial" w:eastAsia="Times New Roman" w:hAnsi="Arial" w:cs="Arial"/>
-                <w:color w:val="333333"/>
-                <w:sz w:val="24"/>
-                <w:szCs w:val="24"/>
-                <w:lang w:eastAsia="pt-BR"/>
-              </w:rPr>
-            </w:pPr>
-            <w:r>
-              <w:rPr>
-                <w:rFonts w:ascii="Arial" w:eastAsia="Times New Roman" w:hAnsi="Arial" w:cs="Arial"/>
-                <w:b/>
-                <w:color w:val="333333"/>
-                <w:sz w:val="24"/>
-                <w:szCs w:val="24"/>
-                <w:lang w:eastAsia="pt-BR"/>
-              </w:rPr>
-              <w:t xml:space="preserve">R: </w:t>
-            </w:r>
-            <w:r>
-              <w:rPr>
-                <w:rFonts w:ascii="Arial" w:eastAsia="Times New Roman" w:hAnsi="Arial" w:cs="Arial"/>
-                <w:color w:val="333333"/>
-                <w:sz w:val="24"/>
-                <w:szCs w:val="24"/>
-                <w:lang w:eastAsia="pt-BR"/>
-              </w:rPr>
-              <w:t>Atualmente, trabalho com 2</w:t>
-            </w:r>
-            <w:r>
-              <w:rPr>
-                <w:rFonts w:ascii="Arial" w:eastAsia="Times New Roman" w:hAnsi="Arial" w:cs="Arial"/>
-                <w:color w:val="333333"/>
-                <w:sz w:val="24"/>
-                <w:szCs w:val="24"/>
-                <w:lang w:eastAsia="pt-BR"/>
-              </w:rPr>
-              <w:t xml:space="preserve"> vans.</w:t>
-            </w:r>
-          </w:p>
-          <w:p>
-            <w:pPr>
-              <w:spacing w:after="0" w:line="360" w:lineRule="auto"/>
-              <w:ind w:left="851"/>
-              <w:jc w:val="both"/>
-              <w:rPr>
-                <w:rFonts w:ascii="Arial" w:eastAsia="Times New Roman" w:hAnsi="Arial" w:cs="Arial"/>
-                <w:color w:val="333333"/>
-                <w:sz w:val="24"/>
-                <w:szCs w:val="24"/>
-                <w:lang w:eastAsia="pt-BR"/>
-              </w:rPr>
-            </w:pPr>
-          </w:p>
-        </w:tc>
-      </w:tr>
-      <w:tr>
-        <w:tc>
-          <w:tcPr>
-            <w:tcW w:w="8804" w:type="dxa"/>
-            <w:shd w:val="clear" w:color="auto" w:fill="FFFFFF"/>
-            <w:tcMar>
-              <w:top w:w="0" w:type="dxa"/>
-              <w:left w:w="150" w:type="dxa"/>
-              <w:bottom w:w="0" w:type="dxa"/>
-              <w:right w:w="150" w:type="dxa"/>
-            </w:tcMar>
-            <w:hideMark/>
-          </w:tcPr>
-          <w:p>
-            <w:pPr>
-              <w:spacing w:after="0" w:line="360" w:lineRule="auto"/>
-              <w:jc w:val="both"/>
-              <w:rPr>
-                <w:rFonts w:ascii="Arial" w:eastAsia="Times New Roman" w:hAnsi="Arial" w:cs="Arial"/>
-                <w:color w:val="333333"/>
-                <w:sz w:val="24"/>
-                <w:szCs w:val="24"/>
-                <w:lang w:eastAsia="pt-BR"/>
-              </w:rPr>
-            </w:pPr>
-          </w:p>
-        </w:tc>
-      </w:tr>
-      <w:tr>
-        <w:tc>
-          <w:tcPr>
-            <w:tcW w:w="8804" w:type="dxa"/>
-            <w:shd w:val="clear" w:color="auto" w:fill="FFFFFF"/>
-            <w:tcMar>
-              <w:top w:w="0" w:type="dxa"/>
-              <w:left w:w="150" w:type="dxa"/>
-              <w:bottom w:w="0" w:type="dxa"/>
-              <w:right w:w="150" w:type="dxa"/>
-            </w:tcMar>
-            <w:hideMark/>
-          </w:tcPr>
-          <w:p>
-            <w:pPr>
-              <w:spacing w:after="0" w:line="360" w:lineRule="auto"/>
-              <w:jc w:val="both"/>
-              <w:rPr>
-                <w:rFonts w:ascii="Arial" w:eastAsia="Times New Roman" w:hAnsi="Arial" w:cs="Arial"/>
-                <w:b/>
-                <w:color w:val="333333"/>
-                <w:sz w:val="24"/>
-                <w:szCs w:val="24"/>
-                <w:lang w:eastAsia="pt-BR"/>
-              </w:rPr>
-            </w:pPr>
-            <w:r>
-              <w:rPr>
-                <w:rFonts w:ascii="Arial" w:eastAsia="Times New Roman" w:hAnsi="Arial" w:cs="Arial"/>
-                <w:b/>
-                <w:color w:val="333333"/>
-                <w:sz w:val="24"/>
-                <w:szCs w:val="24"/>
-                <w:lang w:eastAsia="pt-BR"/>
-              </w:rPr>
-              <w:t xml:space="preserve">8ª - </w:t>
-            </w:r>
-            <w:r>
-              <w:rPr>
-                <w:rFonts w:ascii="Arial" w:eastAsia="Times New Roman" w:hAnsi="Arial" w:cs="Arial"/>
-                <w:b/>
-                <w:color w:val="333333"/>
-                <w:sz w:val="24"/>
-                <w:szCs w:val="24"/>
-                <w:lang w:eastAsia="pt-BR"/>
-              </w:rPr>
-              <w:t xml:space="preserve">Se mais que um &gt; Como </w:t>
-            </w:r>
-            <w:r>
-              <w:rPr>
-                <w:rFonts w:ascii="Arial" w:eastAsia="Times New Roman" w:hAnsi="Arial" w:cs="Arial"/>
-                <w:b/>
-                <w:color w:val="333333"/>
-                <w:sz w:val="24"/>
-                <w:szCs w:val="24"/>
-                <w:lang w:eastAsia="pt-BR"/>
-              </w:rPr>
-              <w:t>define qual vai para cada lugar</w:t>
-            </w:r>
-            <w:r>
-              <w:rPr>
-                <w:rFonts w:ascii="Arial" w:eastAsia="Times New Roman" w:hAnsi="Arial" w:cs="Arial"/>
-                <w:b/>
-                <w:color w:val="333333"/>
-                <w:sz w:val="24"/>
-                <w:szCs w:val="24"/>
-                <w:lang w:eastAsia="pt-BR"/>
-              </w:rPr>
-              <w:t>?</w:t>
-            </w:r>
-          </w:p>
-          <w:p>
-            <w:pPr>
-              <w:spacing w:after="0" w:line="360" w:lineRule="auto"/>
-              <w:jc w:val="both"/>
-              <w:rPr>
-                <w:rFonts w:ascii="Arial" w:eastAsia="Times New Roman" w:hAnsi="Arial" w:cs="Arial"/>
-                <w:color w:val="333333"/>
-                <w:sz w:val="24"/>
-                <w:szCs w:val="24"/>
-                <w:lang w:eastAsia="pt-BR"/>
-              </w:rPr>
-            </w:pPr>
-            <w:r>
-              <w:rPr>
-                <w:rFonts w:ascii="Arial" w:eastAsia="Times New Roman" w:hAnsi="Arial" w:cs="Arial"/>
-                <w:b/>
-                <w:color w:val="333333"/>
-                <w:sz w:val="24"/>
-                <w:szCs w:val="24"/>
-                <w:lang w:eastAsia="pt-BR"/>
-              </w:rPr>
-              <w:t>R:</w:t>
-            </w:r>
-            <w:r>
-              <w:rPr>
-                <w:rFonts w:ascii="Arial" w:eastAsia="Times New Roman" w:hAnsi="Arial" w:cs="Arial"/>
-                <w:color w:val="333333"/>
-                <w:sz w:val="24"/>
-                <w:szCs w:val="24"/>
-                <w:lang w:eastAsia="pt-BR"/>
-              </w:rPr>
-              <w:t xml:space="preserve"> </w:t>
-            </w:r>
-            <w:r>
-              <w:rPr>
-                <w:rFonts w:ascii="Arial" w:eastAsia="Times New Roman" w:hAnsi="Arial" w:cs="Arial"/>
-                <w:color w:val="333333"/>
-                <w:sz w:val="24"/>
-                <w:szCs w:val="24"/>
-                <w:lang w:eastAsia="pt-BR"/>
-              </w:rPr>
-              <w:t>A definição é feita de forma a atender os passageiros que moram mais perto um do outro. Nesse caso, separamos os alunos por localidade e itinerário viável. O veículo em si não interfere muito na escolha.</w:t>
-            </w:r>
-          </w:p>
-          <w:p>
-            <w:pPr>
-              <w:spacing w:after="0" w:line="360" w:lineRule="auto"/>
-              <w:jc w:val="both"/>
-              <w:rPr>
-                <w:rFonts w:ascii="Arial" w:eastAsia="Times New Roman" w:hAnsi="Arial" w:cs="Arial"/>
-                <w:color w:val="333333"/>
-                <w:sz w:val="24"/>
-                <w:szCs w:val="24"/>
-                <w:lang w:eastAsia="pt-BR"/>
-              </w:rPr>
-            </w:pPr>
-          </w:p>
-        </w:tc>
-      </w:tr>
-      <w:tr>
-        <w:tc>
-          <w:tcPr>
-            <w:tcW w:w="8804" w:type="dxa"/>
-            <w:shd w:val="clear" w:color="auto" w:fill="FFFFFF"/>
-            <w:tcMar>
-              <w:top w:w="0" w:type="dxa"/>
-              <w:left w:w="150" w:type="dxa"/>
-              <w:bottom w:w="0" w:type="dxa"/>
-              <w:right w:w="150" w:type="dxa"/>
-            </w:tcMar>
-            <w:hideMark/>
-          </w:tcPr>
-          <w:p>
-            <w:pPr>
-              <w:spacing w:after="0" w:line="360" w:lineRule="auto"/>
-              <w:jc w:val="both"/>
-              <w:rPr>
-                <w:rFonts w:ascii="Arial" w:eastAsia="Times New Roman" w:hAnsi="Arial" w:cs="Arial"/>
-                <w:color w:val="333333"/>
-                <w:sz w:val="24"/>
-                <w:szCs w:val="24"/>
-                <w:lang w:eastAsia="pt-BR"/>
-              </w:rPr>
-            </w:pPr>
-          </w:p>
-        </w:tc>
-      </w:tr>
-      <w:tr>
-        <w:tc>
-          <w:tcPr>
-            <w:tcW w:w="8804" w:type="dxa"/>
-            <w:shd w:val="clear" w:color="auto" w:fill="FFFFFF"/>
-            <w:tcMar>
-              <w:top w:w="0" w:type="dxa"/>
-              <w:left w:w="150" w:type="dxa"/>
-              <w:bottom w:w="0" w:type="dxa"/>
-              <w:right w:w="150" w:type="dxa"/>
-            </w:tcMar>
-            <w:hideMark/>
-          </w:tcPr>
-          <w:p>
-            <w:pPr>
-              <w:spacing w:after="0" w:line="360" w:lineRule="auto"/>
-              <w:jc w:val="both"/>
-              <w:rPr>
-                <w:rFonts w:ascii="Arial" w:eastAsia="Times New Roman" w:hAnsi="Arial" w:cs="Arial"/>
-                <w:b/>
-                <w:color w:val="333333"/>
-                <w:sz w:val="24"/>
-                <w:szCs w:val="24"/>
-                <w:lang w:eastAsia="pt-BR"/>
-              </w:rPr>
-            </w:pPr>
-            <w:r>
-              <w:rPr>
-                <w:rFonts w:ascii="Arial" w:eastAsia="Times New Roman" w:hAnsi="Arial" w:cs="Arial"/>
-                <w:b/>
-                <w:color w:val="333333"/>
-                <w:sz w:val="24"/>
-                <w:szCs w:val="24"/>
-                <w:lang w:eastAsia="pt-BR"/>
-              </w:rPr>
-              <w:t xml:space="preserve">9 - </w:t>
-            </w:r>
-            <w:r>
-              <w:rPr>
-                <w:rFonts w:ascii="Arial" w:eastAsia="Times New Roman" w:hAnsi="Arial" w:cs="Arial"/>
-                <w:b/>
-                <w:color w:val="333333"/>
-                <w:sz w:val="24"/>
-                <w:szCs w:val="24"/>
-                <w:lang w:eastAsia="pt-BR"/>
-              </w:rPr>
-              <w:t>Como são definidos os horários por itinerário?</w:t>
-            </w:r>
-          </w:p>
-          <w:p>
-            <w:pPr>
-              <w:spacing w:after="0" w:line="360" w:lineRule="auto"/>
-              <w:jc w:val="both"/>
-              <w:rPr>
-                <w:rFonts w:ascii="Arial" w:eastAsia="Times New Roman" w:hAnsi="Arial" w:cs="Arial"/>
-                <w:color w:val="333333"/>
-                <w:sz w:val="24"/>
-                <w:szCs w:val="24"/>
-                <w:lang w:eastAsia="pt-BR"/>
-              </w:rPr>
-            </w:pPr>
-            <w:r>
-              <w:rPr>
-                <w:rFonts w:ascii="Arial" w:eastAsia="Times New Roman" w:hAnsi="Arial" w:cs="Arial"/>
-                <w:b/>
-                <w:color w:val="333333"/>
-                <w:sz w:val="24"/>
-                <w:szCs w:val="24"/>
-                <w:lang w:eastAsia="pt-BR"/>
-              </w:rPr>
-              <w:t xml:space="preserve">R: </w:t>
-            </w:r>
-            <w:r>
-              <w:rPr>
-                <w:rFonts w:ascii="Arial" w:eastAsia="Times New Roman" w:hAnsi="Arial" w:cs="Arial"/>
-                <w:color w:val="333333"/>
-                <w:sz w:val="24"/>
-                <w:szCs w:val="24"/>
-                <w:lang w:eastAsia="pt-BR"/>
-              </w:rPr>
-              <w:t>Os horários</w:t>
-            </w:r>
-            <w:r>
-              <w:rPr>
-                <w:rFonts w:ascii="Arial" w:eastAsia="Times New Roman" w:hAnsi="Arial" w:cs="Arial"/>
-                <w:color w:val="333333"/>
-                <w:sz w:val="24"/>
-                <w:szCs w:val="24"/>
-                <w:lang w:eastAsia="pt-BR"/>
-              </w:rPr>
-              <w:t xml:space="preserve"> são definidos a partir do tempo que a viagem vai durar, acrescentado de uma folga, nos casos de imprevisto</w:t>
-            </w:r>
-            <w:r>
-              <w:rPr>
-                <w:rFonts w:ascii="Arial" w:eastAsia="Times New Roman" w:hAnsi="Arial" w:cs="Arial"/>
-                <w:color w:val="333333"/>
-                <w:sz w:val="24"/>
-                <w:szCs w:val="24"/>
-                <w:lang w:eastAsia="pt-BR"/>
-              </w:rPr>
-              <w:t>.</w:t>
-            </w:r>
-          </w:p>
-          <w:p>
-            <w:pPr>
-              <w:spacing w:after="0" w:line="360" w:lineRule="auto"/>
-              <w:jc w:val="both"/>
-              <w:rPr>
-                <w:rFonts w:ascii="Arial" w:eastAsia="Times New Roman" w:hAnsi="Arial" w:cs="Arial"/>
-                <w:color w:val="333333"/>
-                <w:sz w:val="24"/>
-                <w:szCs w:val="24"/>
-                <w:lang w:eastAsia="pt-BR"/>
-              </w:rPr>
-            </w:pPr>
-          </w:p>
-        </w:tc>
-      </w:tr>
-      <w:tr>
-        <w:tc>
-          <w:tcPr>
-            <w:tcW w:w="8804" w:type="dxa"/>
-            <w:shd w:val="clear" w:color="auto" w:fill="FFFFFF"/>
-            <w:tcMar>
-              <w:top w:w="0" w:type="dxa"/>
-              <w:left w:w="150" w:type="dxa"/>
-              <w:bottom w:w="0" w:type="dxa"/>
-              <w:right w:w="150" w:type="dxa"/>
-            </w:tcMar>
-            <w:hideMark/>
-          </w:tcPr>
-          <w:p>
-            <w:pPr>
-              <w:spacing w:after="0" w:line="360" w:lineRule="auto"/>
-              <w:jc w:val="both"/>
-              <w:rPr>
-                <w:rFonts w:ascii="Arial" w:eastAsia="Times New Roman" w:hAnsi="Arial" w:cs="Arial"/>
-                <w:color w:val="333333"/>
-                <w:sz w:val="24"/>
-                <w:szCs w:val="24"/>
-                <w:lang w:eastAsia="pt-BR"/>
-              </w:rPr>
-            </w:pPr>
-          </w:p>
-        </w:tc>
-      </w:tr>
-      <w:tr>
-        <w:tc>
-          <w:tcPr>
-            <w:tcW w:w="8804" w:type="dxa"/>
-            <w:shd w:val="clear" w:color="auto" w:fill="FFFFFF"/>
-            <w:tcMar>
-              <w:top w:w="0" w:type="dxa"/>
-              <w:left w:w="150" w:type="dxa"/>
-              <w:bottom w:w="0" w:type="dxa"/>
-              <w:right w:w="150" w:type="dxa"/>
-            </w:tcMar>
-            <w:hideMark/>
-          </w:tcPr>
-          <w:p>
-            <w:pPr>
-              <w:spacing w:after="0" w:line="360" w:lineRule="auto"/>
-              <w:jc w:val="both"/>
-              <w:rPr>
-                <w:rFonts w:ascii="Arial" w:eastAsia="Times New Roman" w:hAnsi="Arial" w:cs="Arial"/>
-                <w:color w:val="333333"/>
-                <w:sz w:val="24"/>
-                <w:szCs w:val="24"/>
-                <w:lang w:eastAsia="pt-BR"/>
-              </w:rPr>
-            </w:pPr>
-          </w:p>
-        </w:tc>
-      </w:tr>
-      <w:tr>
-        <w:tc>
-          <w:tcPr>
-            <w:tcW w:w="8804" w:type="dxa"/>
-            <w:shd w:val="clear" w:color="auto" w:fill="FFFFFF"/>
-            <w:tcMar>
-              <w:top w:w="0" w:type="dxa"/>
-              <w:left w:w="150" w:type="dxa"/>
-              <w:bottom w:w="0" w:type="dxa"/>
-              <w:right w:w="150" w:type="dxa"/>
-            </w:tcMar>
-            <w:hideMark/>
-          </w:tcPr>
-          <w:p>
-            <w:pPr>
-              <w:spacing w:after="0" w:line="360" w:lineRule="auto"/>
-              <w:jc w:val="both"/>
-              <w:rPr>
-                <w:rFonts w:ascii="Arial" w:eastAsia="Times New Roman" w:hAnsi="Arial" w:cs="Arial"/>
-                <w:color w:val="333333"/>
-                <w:sz w:val="24"/>
-                <w:szCs w:val="24"/>
-                <w:lang w:eastAsia="pt-BR"/>
-              </w:rPr>
-            </w:pPr>
-          </w:p>
-        </w:tc>
-      </w:tr>
-      <w:tr>
-        <w:tc>
-          <w:tcPr>
-            <w:tcW w:w="8804" w:type="dxa"/>
-            <w:shd w:val="clear" w:color="auto" w:fill="FFFFFF"/>
-            <w:tcMar>
-              <w:top w:w="0" w:type="dxa"/>
-              <w:left w:w="150" w:type="dxa"/>
-              <w:bottom w:w="0" w:type="dxa"/>
-              <w:right w:w="150" w:type="dxa"/>
-            </w:tcMar>
-            <w:hideMark/>
-          </w:tcPr>
-          <w:p>
-            <w:pPr>
-              <w:spacing w:after="0" w:line="360" w:lineRule="auto"/>
-              <w:jc w:val="both"/>
-              <w:rPr>
-                <w:rFonts w:ascii="Arial" w:eastAsia="Times New Roman" w:hAnsi="Arial" w:cs="Arial"/>
-                <w:color w:val="333333"/>
-                <w:sz w:val="24"/>
-                <w:szCs w:val="24"/>
-                <w:lang w:eastAsia="pt-BR"/>
-              </w:rPr>
-            </w:pPr>
-          </w:p>
-        </w:tc>
-      </w:tr>
-      <w:tr>
-        <w:tc>
-          <w:tcPr>
-            <w:tcW w:w="8804" w:type="dxa"/>
-            <w:shd w:val="clear" w:color="auto" w:fill="FFFFFF"/>
-            <w:tcMar>
-              <w:top w:w="0" w:type="dxa"/>
-              <w:left w:w="150" w:type="dxa"/>
-              <w:bottom w:w="0" w:type="dxa"/>
-              <w:right w:w="150" w:type="dxa"/>
-            </w:tcMar>
-            <w:hideMark/>
-          </w:tcPr>
-          <w:p>
-            <w:pPr>
-              <w:spacing w:after="0" w:line="360" w:lineRule="auto"/>
-              <w:jc w:val="both"/>
-              <w:rPr>
-                <w:rFonts w:ascii="Arial" w:eastAsia="Times New Roman" w:hAnsi="Arial" w:cs="Arial"/>
-                <w:b/>
-                <w:color w:val="333333"/>
-                <w:sz w:val="24"/>
-                <w:szCs w:val="24"/>
-                <w:lang w:eastAsia="pt-BR"/>
-              </w:rPr>
-            </w:pPr>
-            <w:r>
-              <w:rPr>
-                <w:rFonts w:ascii="Arial" w:eastAsia="Times New Roman" w:hAnsi="Arial" w:cs="Arial"/>
-                <w:b/>
-                <w:color w:val="333333"/>
-                <w:sz w:val="24"/>
-                <w:szCs w:val="24"/>
-                <w:lang w:eastAsia="pt-BR"/>
-              </w:rPr>
               <w:t xml:space="preserve">10 - </w:t>
             </w:r>
             <w:r>

</xml_diff>